<commit_message>
añadiendo readme y el flujograma
</commit_message>
<xml_diff>
--- a/docs/Flujograma.docx
+++ b/docs/Flujograma.docx
@@ -2,6 +2,11 @@
 <file path=word/document.xml><?xml version="1.0" encoding="utf-8"?>
 <w:document xmlns:wpc="http://schemas.microsoft.com/office/word/2010/wordprocessingCanvas" xmlns:cx="http://schemas.microsoft.com/office/drawing/2014/chartex" xmlns:mc="http://schemas.openxmlformats.org/markup-compatibility/2006" xmlns:o="urn:schemas-microsoft-com:office:office" xmlns:r="http://schemas.openxmlformats.org/officeDocument/2006/relationships" xmlns:m="http://schemas.openxmlformats.org/officeDocument/2006/math" xmlns:v="urn:schemas-microsoft-com:vml" xmlns:wp14="http://schemas.microsoft.com/office/word/2010/wordprocessingDrawing" xmlns:wp="http://schemas.openxmlformats.org/drawingml/2006/wordprocessingDrawing" xmlns:w10="urn:schemas-microsoft-com:office:word" xmlns:w="http://schemas.openxmlformats.org/wordprocessingml/2006/main" xmlns:w14="http://schemas.microsoft.com/office/word/2010/wordml" xmlns:w15="http://schemas.microsoft.com/office/word/2012/wordml" xmlns:w16se="http://schemas.microsoft.com/office/word/2015/wordml/symex" xmlns:wpg="http://schemas.microsoft.com/office/word/2010/wordprocessingGroup" xmlns:wpi="http://schemas.microsoft.com/office/word/2010/wordprocessingInk" xmlns:wne="http://schemas.microsoft.com/office/word/2006/wordml" xmlns:wps="http://schemas.microsoft.com/office/word/2010/wordprocessingShape" mc:Ignorable="w14 w15 w16se wp14">
   <w:body>
+    <w:p>
+      <w:bookmarkStart w:id="0" w:name="_GoBack"/>
+    </w:p>
+    <w:p/>
+    <w:p/>
     <w:p>
       <w:r>
         <w:rPr>
@@ -1413,7 +1418,11 @@
           </mc:Choice>
           <mc:Fallback>
             <w:pict>
-              <v:shape w14:anchorId="14C8EF5B" id="Conector recto de flecha 37" o:spid="_x0000_s1026" type="#_x0000_t32" style="position:absolute;margin-left:298.4pt;margin-top:14.95pt;width:0;height:20.05pt;z-index:251710464;visibility:visible;mso-wrap-style:square;mso-wrap-distance-left:9pt;mso-wrap-distance-top:0;mso-wrap-distance-right:9pt;mso-wrap-distance-bottom:0;mso-position-horizontal:absolute;mso-position-horizontal-relative:page;mso-position-vertical:absolute;mso-position-vertical-relative:text" o:gfxdata="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" strokecolor="#70ad47 [3209]" strokeweight="1.5pt">
+              <v:shapetype w14:anchorId="162B2FE3" id="_x0000_t32" coordsize="21600,21600" o:spt="32" o:oned="t" path="m,l21600,21600e" filled="f">
+                <v:path arrowok="t" fillok="f" o:connecttype="none"/>
+                <o:lock v:ext="edit" shapetype="t"/>
+              </v:shapetype>
+              <v:shape id="Conector recto de flecha 37" o:spid="_x0000_s1026" type="#_x0000_t32" style="position:absolute;margin-left:298.4pt;margin-top:14.95pt;width:0;height:20.05pt;z-index:251710464;visibility:visible;mso-wrap-style:square;mso-wrap-distance-left:9pt;mso-wrap-distance-top:0;mso-wrap-distance-right:9pt;mso-wrap-distance-bottom:0;mso-position-horizontal:absolute;mso-position-horizontal-relative:page;mso-position-vertical:absolute;mso-position-vertical-relative:text" o:gfxdata="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" strokecolor="#70ad47 [3209]" strokeweight="1.5pt">
                 <v:stroke endarrow="block" joinstyle="miter"/>
                 <w10:wrap anchorx="page"/>
               </v:shape>
@@ -1495,7 +1504,7 @@
           </mc:Choice>
           <mc:Fallback>
             <w:pict>
-              <v:shape w14:anchorId="48B00BF9" id="Flecha doblada hacia arriba 45" o:spid="_x0000_s1026" style="position:absolute;margin-left:13.15pt;margin-top:2.8pt;width:64.35pt;height:144.15pt;rotation:-90;z-index:251722752;visibility:visible;mso-wrap-style:square;mso-width-percent:0;mso-height-percent:0;mso-wrap-distance-left:9pt;mso-wrap-distance-top:0;mso-wrap-distance-right:9pt;mso-wrap-distance-bottom:0;mso-position-horizontal:right;mso-position-horizontal-relative:margin;mso-position-vertical:absolute;mso-position-vertical-relative:text;mso-width-percent:0;mso-height-percent:0;mso-width-relative:margin;mso-height-relative:margin;v-text-anchor:middle" coordsize="817245,1830813" o:gfxdata="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" path="m,1788594r700314,l700314,158137r-74713,l721423,r95822,158137l742532,158137r,1672676l,1830813r,-42219xe" fillcolor="#70ad47 [3209]" strokecolor="white [3201]" strokeweight="1.5pt">
+              <v:shape w14:anchorId="387AC003" id="Flecha doblada hacia arriba 45" o:spid="_x0000_s1026" style="position:absolute;margin-left:13.15pt;margin-top:2.8pt;width:64.35pt;height:144.15pt;rotation:-90;z-index:251722752;visibility:visible;mso-wrap-style:square;mso-width-percent:0;mso-height-percent:0;mso-wrap-distance-left:9pt;mso-wrap-distance-top:0;mso-wrap-distance-right:9pt;mso-wrap-distance-bottom:0;mso-position-horizontal:right;mso-position-horizontal-relative:margin;mso-position-vertical:absolute;mso-position-vertical-relative:text;mso-width-percent:0;mso-height-percent:0;mso-width-relative:margin;mso-height-relative:margin;v-text-anchor:middle" coordsize="817245,1830813" o:gfxdata="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" path="m,1788594r700314,l700314,158137r-74713,l721423,r95822,158137l742532,158137r,1672676l,1830813r,-42219xe" fillcolor="#70ad47 [3209]" strokecolor="white [3201]" strokeweight="1.5pt">
                 <v:stroke joinstyle="miter"/>
                 <v:path arrowok="t" o:connecttype="custom" o:connectlocs="0,1788594;700314,1788594;700314,158137;625601,158137;721423,0;817245,158137;742532,158137;742532,1830813;0,1830813;0,1788594" o:connectangles="0,0,0,0,0,0,0,0,0,0"/>
                 <w10:wrap anchorx="margin"/>
@@ -1572,7 +1581,7 @@
           </mc:Choice>
           <mc:Fallback>
             <w:pict>
-              <v:shapetype w14:anchorId="0200E1F1" id="_x0000_t7" coordsize="21600,21600" o:spt="7" adj="5400" path="m@0,l,21600@1,21600,21600,xe">
+              <v:shapetype w14:anchorId="31527D52" id="_x0000_t7" coordsize="21600,21600" o:spt="7" adj="5400" path="m@0,l,21600@1,21600,21600,xe">
                 <v:stroke joinstyle="miter"/>
                 <v:formulas>
                   <v:f eqn="val #0"/>
@@ -1683,7 +1692,11 @@
           </mc:Choice>
           <mc:Fallback>
             <w:pict>
-              <v:shape w14:anchorId="6EC2E95A" id="Cuadro de texto 34" o:spid="_x0000_s1032" type="#_x0000_t202" style="position:absolute;margin-left:250.85pt;margin-top:5.9pt;width:89.3pt;height:33.9pt;z-index:251705344;visibility:visible;mso-wrap-style:square;mso-width-percent:0;mso-height-percent:0;mso-wrap-distance-left:9pt;mso-wrap-distance-top:0;mso-wrap-distance-right:9pt;mso-wrap-distance-bottom:0;mso-position-horizontal:absolute;mso-position-horizontal-relative:page;mso-position-vertical:absolute;mso-position-vertical-relative:text;mso-width-percent:0;mso-height-percent:0;mso-width-relative:margin;mso-height-relative:margin;v-text-anchor:top" o:gfxdata="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" fillcolor="white [3201]" stroked="f" strokeweight=".5pt">
+              <v:shapetype w14:anchorId="6EC2E95A" id="_x0000_t202" coordsize="21600,21600" o:spt="202" path="m,l,21600r21600,l21600,xe">
+                <v:stroke joinstyle="miter"/>
+                <v:path gradientshapeok="t" o:connecttype="rect"/>
+              </v:shapetype>
+              <v:shape id="Cuadro de texto 34" o:spid="_x0000_s1032" type="#_x0000_t202" style="position:absolute;margin-left:250.85pt;margin-top:5.9pt;width:89.3pt;height:33.9pt;z-index:251705344;visibility:visible;mso-wrap-style:square;mso-width-percent:0;mso-height-percent:0;mso-wrap-distance-left:9pt;mso-wrap-distance-top:0;mso-wrap-distance-right:9pt;mso-wrap-distance-bottom:0;mso-position-horizontal:absolute;mso-position-horizontal-relative:page;mso-position-vertical:absolute;mso-position-vertical-relative:text;mso-width-percent:0;mso-height-percent:0;mso-width-relative:margin;mso-height-relative:margin;v-text-anchor:top" o:gfxdata="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" fillcolor="white [3201]" stroked="f" strokeweight=".5pt">
                 <v:textbox>
                   <w:txbxContent>
                     <w:p>
@@ -1775,7 +1788,7 @@
           </mc:Choice>
           <mc:Fallback>
             <w:pict>
-              <v:shape w14:anchorId="34D8182C" id="Conector recto de flecha 38" o:spid="_x0000_s1026" type="#_x0000_t32" style="position:absolute;margin-left:298.4pt;margin-top:10.7pt;width:0;height:20.05pt;z-index:251712512;visibility:visible;mso-wrap-style:square;mso-wrap-distance-left:9pt;mso-wrap-distance-top:0;mso-wrap-distance-right:9pt;mso-wrap-distance-bottom:0;mso-position-horizontal:absolute;mso-position-horizontal-relative:page;mso-position-vertical:absolute;mso-position-vertical-relative:text" o:gfxdata="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" strokecolor="#70ad47 [3209]" strokeweight="1.5pt">
+              <v:shape w14:anchorId="527D0DA3" id="Conector recto de flecha 38" o:spid="_x0000_s1026" type="#_x0000_t32" style="position:absolute;margin-left:298.4pt;margin-top:10.7pt;width:0;height:20.05pt;z-index:251712512;visibility:visible;mso-wrap-style:square;mso-wrap-distance-left:9pt;mso-wrap-distance-top:0;mso-wrap-distance-right:9pt;mso-wrap-distance-bottom:0;mso-position-horizontal:absolute;mso-position-horizontal-relative:page;mso-position-vertical:absolute;mso-position-vertical-relative:text" o:gfxdata="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" strokecolor="#70ad47 [3209]" strokeweight="1.5pt">
                 <v:stroke endarrow="block" joinstyle="miter"/>
                 <w10:wrap anchorx="page"/>
               </v:shape>
@@ -1853,7 +1866,11 @@
           </mc:Choice>
           <mc:Fallback>
             <w:pict>
-              <v:shape w14:anchorId="4642F52E" id="Rombo 35" o:spid="_x0000_s1026" type="#_x0000_t4" style="position:absolute;margin-left:209.9pt;margin-top:9.7pt;width:175.8pt;height:76.05pt;z-index:251707392;visibility:visible;mso-wrap-style:square;mso-width-percent:0;mso-height-percent:0;mso-wrap-distance-left:9pt;mso-wrap-distance-top:0;mso-wrap-distance-right:9pt;mso-wrap-distance-bottom:0;mso-position-horizontal:absolute;mso-position-horizontal-relative:page;mso-position-vertical:absolute;mso-position-vertical-relative:text;mso-width-percent:0;mso-height-percent:0;mso-width-relative:margin;mso-height-relative:margin;v-text-anchor:middle" o:gfxdata="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" fillcolor="white [3201]" strokecolor="#70ad47 [3209]" strokeweight="1pt">
+              <v:shapetype w14:anchorId="026E854B" id="_x0000_t4" coordsize="21600,21600" o:spt="4" path="m10800,l,10800,10800,21600,21600,10800xe">
+                <v:stroke joinstyle="miter"/>
+                <v:path gradientshapeok="t" o:connecttype="rect" textboxrect="5400,5400,16200,16200"/>
+              </v:shapetype>
+              <v:shape id="Rombo 35" o:spid="_x0000_s1026" type="#_x0000_t4" style="position:absolute;margin-left:209.9pt;margin-top:9.7pt;width:175.8pt;height:76.05pt;z-index:251707392;visibility:visible;mso-wrap-style:square;mso-width-percent:0;mso-height-percent:0;mso-wrap-distance-left:9pt;mso-wrap-distance-top:0;mso-wrap-distance-right:9pt;mso-wrap-distance-bottom:0;mso-position-horizontal:absolute;mso-position-horizontal-relative:page;mso-position-vertical:absolute;mso-position-vertical-relative:text;mso-width-percent:0;mso-height-percent:0;mso-width-relative:margin;mso-height-relative:margin;v-text-anchor:middle" o:gfxdata="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" fillcolor="white [3201]" strokecolor="#70ad47 [3209]" strokeweight="1pt">
                 <w10:wrap anchorx="page"/>
               </v:shape>
             </w:pict>
@@ -1944,11 +1961,7 @@
           </mc:Choice>
           <mc:Fallback>
             <w:pict>
-              <v:shapetype w14:anchorId="13281FD0" id="_x0000_t202" coordsize="21600,21600" o:spt="202" path="m,l,21600r21600,l21600,xe">
-                <v:stroke joinstyle="miter"/>
-                <v:path gradientshapeok="t" o:connecttype="rect"/>
-              </v:shapetype>
-              <v:shape id="Cuadro de texto 47" o:spid="_x0000_s1033" type="#_x0000_t202" style="position:absolute;margin-left:452.75pt;margin-top:9.3pt;width:110.05pt;height:33.9pt;z-index:251725824;visibility:visible;mso-wrap-style:square;mso-width-percent:0;mso-height-percent:0;mso-wrap-distance-left:9pt;mso-wrap-distance-top:0;mso-wrap-distance-right:9pt;mso-wrap-distance-bottom:0;mso-position-horizontal:absolute;mso-position-horizontal-relative:page;mso-position-vertical:absolute;mso-position-vertical-relative:text;mso-width-percent:0;mso-height-percent:0;mso-width-relative:margin;mso-height-relative:margin;v-text-anchor:top" o:gfxdata="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" fillcolor="white [3201]" stroked="f" strokeweight=".5pt">
+              <v:shape w14:anchorId="13281FD0" id="Cuadro de texto 47" o:spid="_x0000_s1033" type="#_x0000_t202" style="position:absolute;margin-left:452.75pt;margin-top:9.3pt;width:110.05pt;height:33.9pt;z-index:251725824;visibility:visible;mso-wrap-style:square;mso-width-percent:0;mso-height-percent:0;mso-wrap-distance-left:9pt;mso-wrap-distance-top:0;mso-wrap-distance-right:9pt;mso-wrap-distance-bottom:0;mso-position-horizontal:absolute;mso-position-horizontal-relative:page;mso-position-vertical:absolute;mso-position-vertical-relative:text;mso-width-percent:0;mso-height-percent:0;mso-width-relative:margin;mso-height-relative:margin;v-text-anchor:top" o:gfxdata="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" fillcolor="white [3201]" stroked="f" strokeweight=".5pt">
                 <v:textbox>
                   <w:txbxContent>
                     <w:p>
@@ -2045,7 +2058,7 @@
           </mc:Choice>
           <mc:Fallback>
             <w:pict>
-              <v:rect w14:anchorId="31EF569A" id="Rectángulo 44" o:spid="_x0000_s1026" style="position:absolute;margin-left:421.5pt;margin-top:4.05pt;width:114.2pt;height:42.2pt;z-index:251721728;visibility:visible;mso-wrap-style:square;mso-width-percent:0;mso-height-percent:0;mso-wrap-distance-left:9pt;mso-wrap-distance-top:0;mso-wrap-distance-right:9pt;mso-wrap-distance-bottom:0;mso-position-horizontal:absolute;mso-position-horizontal-relative:text;mso-position-vertical:absolute;mso-position-vertical-relative:text;mso-width-percent:0;mso-height-percent:0;mso-width-relative:margin;mso-height-relative:margin;v-text-anchor:middle" o:gfxdata="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" fillcolor="white [3201]" strokecolor="#70ad47 [3209]" strokeweight="1pt"/>
+              <v:rect w14:anchorId="7AB082AE" id="Rectángulo 44" o:spid="_x0000_s1026" style="position:absolute;margin-left:421.5pt;margin-top:4.05pt;width:114.2pt;height:42.2pt;z-index:251721728;visibility:visible;mso-wrap-style:square;mso-width-percent:0;mso-height-percent:0;mso-wrap-distance-left:9pt;mso-wrap-distance-top:0;mso-wrap-distance-right:9pt;mso-wrap-distance-bottom:0;mso-position-horizontal:absolute;mso-position-horizontal-relative:text;mso-position-vertical:absolute;mso-position-vertical-relative:text;mso-width-percent:0;mso-height-percent:0;mso-width-relative:margin;mso-height-relative:margin;v-text-anchor:middle" o:gfxdata="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" fillcolor="white [3201]" strokecolor="#70ad47 [3209]" strokeweight="1pt"/>
             </w:pict>
           </mc:Fallback>
         </mc:AlternateContent>
@@ -2121,7 +2134,21 @@
           </mc:Choice>
           <mc:Fallback>
             <w:pict>
-              <v:shape w14:anchorId="3AC36CF9" id="Flecha izquierda 48" o:spid="_x0000_s1026" type="#_x0000_t66" style="position:absolute;margin-left:361.45pt;margin-top:18.95pt;width:56.7pt;height:12.8pt;rotation:180;z-index:251727872;visibility:visible;mso-wrap-style:square;mso-width-percent:0;mso-height-percent:0;mso-wrap-distance-left:9pt;mso-wrap-distance-top:0;mso-wrap-distance-right:9pt;mso-wrap-distance-bottom:0;mso-position-horizontal:absolute;mso-position-horizontal-relative:text;mso-position-vertical:absolute;mso-position-vertical-relative:text;mso-width-percent:0;mso-height-percent:0;mso-width-relative:margin;mso-height-relative:margin;v-text-anchor:middle" o:gfxdata="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" adj="5005,8108" fillcolor="#70ad47 [3209]" strokecolor="white [3201]" strokeweight="1.5pt"/>
+              <v:shapetype w14:anchorId="03CBE3F0" id="_x0000_t66" coordsize="21600,21600" o:spt="66" adj="5400,5400" path="m@0,l@0@1,21600@1,21600@2@0@2@0,21600,,10800xe">
+                <v:stroke joinstyle="miter"/>
+                <v:formulas>
+                  <v:f eqn="val #0"/>
+                  <v:f eqn="val #1"/>
+                  <v:f eqn="sum 21600 0 #1"/>
+                  <v:f eqn="prod #0 #1 10800"/>
+                  <v:f eqn="sum #0 0 @3"/>
+                </v:formulas>
+                <v:path o:connecttype="custom" o:connectlocs="@0,0;0,10800;@0,21600;21600,10800" o:connectangles="270,180,90,0" textboxrect="@4,@1,21600,@2"/>
+                <v:handles>
+                  <v:h position="#0,#1" xrange="0,21600" yrange="0,10800"/>
+                </v:handles>
+              </v:shapetype>
+              <v:shape id="Flecha izquierda 48" o:spid="_x0000_s1026" type="#_x0000_t66" style="position:absolute;margin-left:361.45pt;margin-top:18.95pt;width:56.7pt;height:12.8pt;rotation:180;z-index:251727872;visibility:visible;mso-wrap-style:square;mso-width-percent:0;mso-height-percent:0;mso-wrap-distance-left:9pt;mso-wrap-distance-top:0;mso-wrap-distance-right:9pt;mso-wrap-distance-bottom:0;mso-position-horizontal:absolute;mso-position-horizontal-relative:text;mso-position-vertical:absolute;mso-position-vertical-relative:text;mso-width-percent:0;mso-height-percent:0;mso-width-relative:margin;mso-height-relative:margin;v-text-anchor:middle" o:gfxdata="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" adj="5005,8108" fillcolor="#70ad47 [3209]" strokecolor="white [3201]" strokeweight="1.5pt"/>
             </w:pict>
           </mc:Fallback>
         </mc:AlternateContent>
@@ -2484,7 +2511,7 @@
         <mc:AlternateContent>
           <mc:Choice Requires="wps">
             <w:drawing>
-              <wp:anchor distT="0" distB="0" distL="114300" distR="114300" simplePos="0" relativeHeight="251729920" behindDoc="0" locked="0" layoutInCell="1" allowOverlap="1" wp14:anchorId="0D2BF3C2" wp14:editId="6A33132B">
+              <wp:anchor distT="0" distB="0" distL="114300" distR="114300" simplePos="0" relativeHeight="251729920" behindDoc="0" locked="0" layoutInCell="1" allowOverlap="1" wp14:anchorId="567C8D25" wp14:editId="033F9704">
                 <wp:simplePos x="0" y="0"/>
                 <wp:positionH relativeFrom="column">
                   <wp:posOffset>2711653</wp:posOffset>
@@ -2544,7 +2571,7 @@
           </mc:Choice>
           <mc:Fallback>
             <w:pict>
-              <v:rect w14:anchorId="008EC11C" id="Rectángulo 49" o:spid="_x0000_s1026" style="position:absolute;margin-left:213.5pt;margin-top:22.65pt;width:117.65pt;height:52.6pt;z-index:251729920;visibility:visible;mso-wrap-style:square;mso-width-percent:0;mso-height-percent:0;mso-wrap-distance-left:9pt;mso-wrap-distance-top:0;mso-wrap-distance-right:9pt;mso-wrap-distance-bottom:0;mso-position-horizontal:absolute;mso-position-horizontal-relative:text;mso-position-vertical:absolute;mso-position-vertical-relative:text;mso-width-percent:0;mso-height-percent:0;mso-width-relative:margin;mso-height-relative:margin;v-text-anchor:middle" o:gfxdata="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" fillcolor="white [3201]" strokecolor="#70ad47 [3209]" strokeweight="1pt"/>
+              <v:rect w14:anchorId="26C6BDEF" id="Rectángulo 49" o:spid="_x0000_s1026" style="position:absolute;margin-left:213.5pt;margin-top:22.65pt;width:117.65pt;height:52.6pt;z-index:251729920;visibility:visible;mso-wrap-style:square;mso-width-percent:0;mso-height-percent:0;mso-wrap-distance-left:9pt;mso-wrap-distance-top:0;mso-wrap-distance-right:9pt;mso-wrap-distance-bottom:0;mso-position-horizontal:absolute;mso-position-horizontal-relative:text;mso-position-vertical:absolute;mso-position-vertical-relative:text;mso-width-percent:0;mso-height-percent:0;mso-width-relative:margin;mso-height-relative:margin;v-text-anchor:middle" o:gfxdata="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" fillcolor="white [3201]" strokecolor="#70ad47 [3209]" strokeweight="1pt"/>
             </w:pict>
           </mc:Fallback>
         </mc:AlternateContent>
@@ -2557,7 +2584,7 @@
         <mc:AlternateContent>
           <mc:Choice Requires="wps">
             <w:drawing>
-              <wp:anchor distT="0" distB="0" distL="114300" distR="114300" simplePos="0" relativeHeight="251718656" behindDoc="0" locked="0" layoutInCell="1" allowOverlap="1" wp14:anchorId="370EFC01" wp14:editId="54E6708E">
+              <wp:anchor distT="0" distB="0" distL="114300" distR="114300" simplePos="0" relativeHeight="251718656" behindDoc="0" locked="0" layoutInCell="1" allowOverlap="1" wp14:anchorId="39912E60" wp14:editId="11ACDC04">
                 <wp:simplePos x="0" y="0"/>
                 <wp:positionH relativeFrom="page">
                   <wp:posOffset>3792652</wp:posOffset>
@@ -2615,7 +2642,7 @@
           </mc:Choice>
           <mc:Fallback>
             <w:pict>
-              <v:shape w14:anchorId="2604DEEB" id="Conector recto de flecha 42" o:spid="_x0000_s1026" type="#_x0000_t32" style="position:absolute;margin-left:298.65pt;margin-top:.25pt;width:0;height:20.05pt;z-index:251718656;visibility:visible;mso-wrap-style:square;mso-width-percent:0;mso-height-percent:0;mso-wrap-distance-left:9pt;mso-wrap-distance-top:0;mso-wrap-distance-right:9pt;mso-wrap-distance-bottom:0;mso-position-horizontal:absolute;mso-position-horizontal-relative:page;mso-position-vertical:absolute;mso-position-vertical-relative:text;mso-width-percent:0;mso-height-percent:0;mso-width-relative:margin;mso-height-relative:margin" o:gfxdata="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" strokecolor="#70ad47 [3209]" strokeweight="1.5pt">
+              <v:shape w14:anchorId="6710FC32" id="Conector recto de flecha 42" o:spid="_x0000_s1026" type="#_x0000_t32" style="position:absolute;margin-left:298.65pt;margin-top:.25pt;width:0;height:20.05pt;z-index:251718656;visibility:visible;mso-wrap-style:square;mso-width-percent:0;mso-height-percent:0;mso-wrap-distance-left:9pt;mso-wrap-distance-top:0;mso-wrap-distance-right:9pt;mso-wrap-distance-bottom:0;mso-position-horizontal:absolute;mso-position-horizontal-relative:page;mso-position-vertical:absolute;mso-position-vertical-relative:text;mso-width-percent:0;mso-height-percent:0;mso-width-relative:margin;mso-height-relative:margin" o:gfxdata="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" strokecolor="#70ad47 [3209]" strokeweight="1.5pt">
                 <v:stroke endarrow="block" joinstyle="miter"/>
                 <w10:wrap anchorx="page"/>
               </v:shape>
@@ -2625,8 +2652,6 @@
       </w:r>
     </w:p>
     <w:p>
-      <w:bookmarkStart w:id="0" w:name="_GoBack"/>
-      <w:bookmarkEnd w:id="0"/>
       <w:r>
         <w:rPr>
           <w:noProof/>
@@ -2635,13 +2660,13 @@
         <mc:AlternateContent>
           <mc:Choice Requires="wps">
             <w:drawing>
-              <wp:anchor distT="0" distB="0" distL="114300" distR="114300" simplePos="0" relativeHeight="251730944" behindDoc="0" locked="0" layoutInCell="1" allowOverlap="1" wp14:anchorId="69B380AB" wp14:editId="265C0055">
+              <wp:anchor distT="0" distB="0" distL="114300" distR="114300" simplePos="0" relativeHeight="251730944" behindDoc="0" locked="0" layoutInCell="1" allowOverlap="1" wp14:anchorId="75431B9A" wp14:editId="2A86E6F9">
                 <wp:simplePos x="0" y="0"/>
                 <wp:positionH relativeFrom="page">
                   <wp:posOffset>3160395</wp:posOffset>
                 </wp:positionH>
                 <wp:positionV relativeFrom="paragraph">
-                  <wp:posOffset>70688</wp:posOffset>
+                  <wp:posOffset>62247</wp:posOffset>
                 </wp:positionV>
                 <wp:extent cx="1322962" cy="554476"/>
                 <wp:effectExtent l="0" t="0" r="0" b="0"/>
@@ -2717,7 +2742,7 @@
           </mc:Choice>
           <mc:Fallback>
             <w:pict>
-              <v:shape w14:anchorId="69B380AB" id="Cuadro de texto 50" o:spid="_x0000_s1037" type="#_x0000_t202" style="position:absolute;margin-left:248.85pt;margin-top:5.55pt;width:104.15pt;height:43.65pt;z-index:251730944;visibility:visible;mso-wrap-style:square;mso-width-percent:0;mso-height-percent:0;mso-wrap-distance-left:9pt;mso-wrap-distance-top:0;mso-wrap-distance-right:9pt;mso-wrap-distance-bottom:0;mso-position-horizontal:absolute;mso-position-horizontal-relative:page;mso-position-vertical:absolute;mso-position-vertical-relative:text;mso-width-percent:0;mso-height-percent:0;mso-width-relative:margin;mso-height-relative:margin;v-text-anchor:top" o:gfxdata="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" fillcolor="white [3201]" stroked="f" strokeweight=".5pt">
+              <v:shape w14:anchorId="75431B9A" id="Cuadro de texto 50" o:spid="_x0000_s1037" type="#_x0000_t202" style="position:absolute;margin-left:248.85pt;margin-top:4.9pt;width:104.15pt;height:43.65pt;z-index:251730944;visibility:visible;mso-wrap-style:square;mso-width-percent:0;mso-height-percent:0;mso-wrap-distance-left:9pt;mso-wrap-distance-top:0;mso-wrap-distance-right:9pt;mso-wrap-distance-bottom:0;mso-position-horizontal:absolute;mso-position-horizontal-relative:page;mso-position-vertical:absolute;mso-position-vertical-relative:text;mso-width-percent:0;mso-height-percent:0;mso-width-relative:margin;mso-height-relative:margin;v-text-anchor:top" o:gfxdata="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" fillcolor="white [3201]" stroked="f" strokeweight=".5pt">
                 <v:textbox>
                   <w:txbxContent>
                     <w:p>
@@ -2756,38 +2781,89 @@
       </w:r>
     </w:p>
     <w:p/>
-    <w:p/>
-    <w:p/>
-    <w:p/>
-    <w:p/>
-    <w:p/>
-    <w:p/>
-    <w:p/>
-    <w:p/>
-    <w:p/>
-    <w:p/>
-    <w:p/>
     <w:p>
       <w:r>
-        <w:rPr>
-          <w:noProof/>
-          <w:lang w:eastAsia="es-419"/>
-        </w:rPr>
         <mc:AlternateContent>
           <mc:Choice Requires="wps">
             <w:drawing>
-              <wp:anchor distT="0" distB="0" distL="114300" distR="114300" simplePos="0" relativeHeight="251681792" behindDoc="0" locked="0" layoutInCell="1" allowOverlap="1" wp14:anchorId="2175EBC8" wp14:editId="43E30FC7">
+              <wp:anchor distT="0" distB="0" distL="114300" distR="114300" simplePos="0" relativeHeight="251734016" behindDoc="0" locked="0" layoutInCell="1" allowOverlap="1" wp14:anchorId="1457A245" wp14:editId="00F8F34F">
+                <wp:simplePos x="0" y="0"/>
+                <wp:positionH relativeFrom="page">
+                  <wp:posOffset>3808095</wp:posOffset>
+                </wp:positionH>
+                <wp:positionV relativeFrom="paragraph">
+                  <wp:posOffset>153636</wp:posOffset>
+                </wp:positionV>
+                <wp:extent cx="0" cy="254635"/>
+                <wp:effectExtent l="76200" t="0" r="57150" b="50165"/>
+                <wp:wrapNone/>
+                <wp:docPr id="12" name="Conector recto de flecha 12"/>
+                <wp:cNvGraphicFramePr/>
+                <a:graphic xmlns:a="http://schemas.openxmlformats.org/drawingml/2006/main">
+                  <a:graphicData uri="http://schemas.microsoft.com/office/word/2010/wordprocessingShape">
+                    <wps:wsp>
+                      <wps:cNvCnPr/>
+                      <wps:spPr>
+                        <a:xfrm>
+                          <a:off x="0" y="0"/>
+                          <a:ext cx="0" cy="254635"/>
+                        </a:xfrm>
+                        <a:prstGeom prst="straightConnector1">
+                          <a:avLst/>
+                        </a:prstGeom>
+                        <a:ln>
+                          <a:tailEnd type="triangle"/>
+                        </a:ln>
+                      </wps:spPr>
+                      <wps:style>
+                        <a:lnRef idx="3">
+                          <a:schemeClr val="accent6"/>
+                        </a:lnRef>
+                        <a:fillRef idx="0">
+                          <a:schemeClr val="accent6"/>
+                        </a:fillRef>
+                        <a:effectRef idx="2">
+                          <a:schemeClr val="accent6"/>
+                        </a:effectRef>
+                        <a:fontRef idx="minor">
+                          <a:schemeClr val="tx1"/>
+                        </a:fontRef>
+                      </wps:style>
+                      <wps:bodyPr/>
+                    </wps:wsp>
+                  </a:graphicData>
+                </a:graphic>
+              </wp:anchor>
+            </w:drawing>
+          </mc:Choice>
+          <mc:Fallback>
+            <w:pict>
+              <v:shape w14:anchorId="6BB3DAE4" id="Conector recto de flecha 12" o:spid="_x0000_s1026" type="#_x0000_t32" style="position:absolute;margin-left:299.85pt;margin-top:12.1pt;width:0;height:20.05pt;z-index:251734016;visibility:visible;mso-wrap-style:square;mso-wrap-distance-left:9pt;mso-wrap-distance-top:0;mso-wrap-distance-right:9pt;mso-wrap-distance-bottom:0;mso-position-horizontal:absolute;mso-position-horizontal-relative:page;mso-position-vertical:absolute;mso-position-vertical-relative:text" o:gfxdata="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" strokecolor="#70ad47 [3209]" strokeweight="1.5pt">
+                <v:stroke endarrow="block" joinstyle="miter"/>
+                <w10:wrap anchorx="page"/>
+              </v:shape>
+            </w:pict>
+          </mc:Fallback>
+        </mc:AlternateContent>
+      </w:r>
+    </w:p>
+    <w:p>
+      <w:r>
+        <mc:AlternateContent>
+          <mc:Choice Requires="wps">
+            <w:drawing>
+              <wp:anchor distT="0" distB="0" distL="114300" distR="114300" simplePos="0" relativeHeight="251732992" behindDoc="0" locked="0" layoutInCell="1" allowOverlap="1" wp14:anchorId="699AC0B0" wp14:editId="70DF1978">
                 <wp:simplePos x="0" y="0"/>
                 <wp:positionH relativeFrom="column">
-                  <wp:posOffset>6591300</wp:posOffset>
+                  <wp:posOffset>2571989</wp:posOffset>
                 </wp:positionH>
                 <wp:positionV relativeFrom="paragraph">
-                  <wp:posOffset>2209165</wp:posOffset>
+                  <wp:posOffset>183961</wp:posOffset>
                 </wp:positionV>
-                <wp:extent cx="438150" cy="352425"/>
-                <wp:effectExtent l="0" t="0" r="19050" b="28575"/>
+                <wp:extent cx="1779373" cy="732773"/>
+                <wp:effectExtent l="19050" t="0" r="30480" b="10795"/>
                 <wp:wrapNone/>
-                <wp:docPr id="18" name="Proceso 18"/>
+                <wp:docPr id="5" name="Paralelogramo 5"/>
                 <wp:cNvGraphicFramePr/>
                 <a:graphic xmlns:a="http://schemas.openxmlformats.org/drawingml/2006/main">
                   <a:graphicData uri="http://schemas.microsoft.com/office/word/2010/wordprocessingShape">
@@ -2796,9 +2872,9 @@
                       <wps:spPr>
                         <a:xfrm>
                           <a:off x="0" y="0"/>
-                          <a:ext cx="438150" cy="352425"/>
+                          <a:ext cx="1779373" cy="732773"/>
                         </a:xfrm>
-                        <a:prstGeom prst="flowChartProcess">
+                        <a:prstGeom prst="parallelogram">
                           <a:avLst/>
                         </a:prstGeom>
                       </wps:spPr>
@@ -2817,417 +2893,6 @@
                         </a:fontRef>
                       </wps:style>
                       <wps:bodyPr rot="0" spcFirstLastPara="0" vertOverflow="overflow" horzOverflow="overflow" vert="horz" wrap="square" lIns="91440" tIns="45720" rIns="91440" bIns="45720" numCol="1" spcCol="0" rtlCol="0" fromWordArt="0" anchor="ctr" anchorCtr="0" forceAA="0" compatLnSpc="1">
-                        <a:prstTxWarp prst="textNoShape">
-                          <a:avLst/>
-                        </a:prstTxWarp>
-                        <a:noAutofit/>
-                      </wps:bodyPr>
-                    </wps:wsp>
-                  </a:graphicData>
-                </a:graphic>
-              </wp:anchor>
-            </w:drawing>
-          </mc:Choice>
-          <mc:Fallback>
-            <w:pict>
-              <v:shapetype w14:anchorId="6348F1CC" id="_x0000_t109" coordsize="21600,21600" o:spt="109" path="m,l,21600r21600,l21600,xe">
-                <v:stroke joinstyle="miter"/>
-                <v:path gradientshapeok="t" o:connecttype="rect"/>
-              </v:shapetype>
-              <v:shape id="Proceso 18" o:spid="_x0000_s1026" type="#_x0000_t109" style="position:absolute;margin-left:519pt;margin-top:173.95pt;width:34.5pt;height:27.75pt;z-index:251681792;visibility:visible;mso-wrap-style:square;mso-wrap-distance-left:9pt;mso-wrap-distance-top:0;mso-wrap-distance-right:9pt;mso-wrap-distance-bottom:0;mso-position-horizontal:absolute;mso-position-horizontal-relative:text;mso-position-vertical:absolute;mso-position-vertical-relative:text;v-text-anchor:middle" o:gfxdata="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" fillcolor="white [3201]" strokecolor="#70ad47 [3209]" strokeweight="1pt"/>
-            </w:pict>
-          </mc:Fallback>
-        </mc:AlternateContent>
-      </w:r>
-      <w:r>
-        <w:rPr>
-          <w:noProof/>
-          <w:lang w:eastAsia="es-419"/>
-        </w:rPr>
-        <mc:AlternateContent>
-          <mc:Choice Requires="wps">
-            <w:drawing>
-              <wp:anchor distT="0" distB="0" distL="114300" distR="114300" simplePos="0" relativeHeight="251680768" behindDoc="0" locked="0" layoutInCell="1" allowOverlap="1" wp14:anchorId="5210A521" wp14:editId="639BB868">
-                <wp:simplePos x="0" y="0"/>
-                <wp:positionH relativeFrom="column">
-                  <wp:posOffset>6086475</wp:posOffset>
-                </wp:positionH>
-                <wp:positionV relativeFrom="paragraph">
-                  <wp:posOffset>2199640</wp:posOffset>
-                </wp:positionV>
-                <wp:extent cx="438150" cy="352425"/>
-                <wp:effectExtent l="0" t="0" r="19050" b="28575"/>
-                <wp:wrapNone/>
-                <wp:docPr id="17" name="Proceso 17"/>
-                <wp:cNvGraphicFramePr/>
-                <a:graphic xmlns:a="http://schemas.openxmlformats.org/drawingml/2006/main">
-                  <a:graphicData uri="http://schemas.microsoft.com/office/word/2010/wordprocessingShape">
-                    <wps:wsp>
-                      <wps:cNvSpPr/>
-                      <wps:spPr>
-                        <a:xfrm>
-                          <a:off x="0" y="0"/>
-                          <a:ext cx="438150" cy="352425"/>
-                        </a:xfrm>
-                        <a:prstGeom prst="flowChartProcess">
-                          <a:avLst/>
-                        </a:prstGeom>
-                      </wps:spPr>
-                      <wps:style>
-                        <a:lnRef idx="2">
-                          <a:schemeClr val="accent6"/>
-                        </a:lnRef>
-                        <a:fillRef idx="1">
-                          <a:schemeClr val="lt1"/>
-                        </a:fillRef>
-                        <a:effectRef idx="0">
-                          <a:schemeClr val="accent6"/>
-                        </a:effectRef>
-                        <a:fontRef idx="minor">
-                          <a:schemeClr val="dk1"/>
-                        </a:fontRef>
-                      </wps:style>
-                      <wps:bodyPr rot="0" spcFirstLastPara="0" vertOverflow="overflow" horzOverflow="overflow" vert="horz" wrap="square" lIns="91440" tIns="45720" rIns="91440" bIns="45720" numCol="1" spcCol="0" rtlCol="0" fromWordArt="0" anchor="ctr" anchorCtr="0" forceAA="0" compatLnSpc="1">
-                        <a:prstTxWarp prst="textNoShape">
-                          <a:avLst/>
-                        </a:prstTxWarp>
-                        <a:noAutofit/>
-                      </wps:bodyPr>
-                    </wps:wsp>
-                  </a:graphicData>
-                </a:graphic>
-              </wp:anchor>
-            </w:drawing>
-          </mc:Choice>
-          <mc:Fallback>
-            <w:pict>
-              <v:shape w14:anchorId="7DEB8D73" id="Proceso 17" o:spid="_x0000_s1026" type="#_x0000_t109" style="position:absolute;margin-left:479.25pt;margin-top:173.2pt;width:34.5pt;height:27.75pt;z-index:251680768;visibility:visible;mso-wrap-style:square;mso-wrap-distance-left:9pt;mso-wrap-distance-top:0;mso-wrap-distance-right:9pt;mso-wrap-distance-bottom:0;mso-position-horizontal:absolute;mso-position-horizontal-relative:text;mso-position-vertical:absolute;mso-position-vertical-relative:text;v-text-anchor:middle" o:gfxdata="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" fillcolor="white [3201]" strokecolor="#70ad47 [3209]" strokeweight="1pt"/>
-            </w:pict>
-          </mc:Fallback>
-        </mc:AlternateContent>
-      </w:r>
-      <w:r>
-        <w:rPr>
-          <w:noProof/>
-          <w:lang w:eastAsia="es-419"/>
-        </w:rPr>
-        <mc:AlternateContent>
-          <mc:Choice Requires="wps">
-            <w:drawing>
-              <wp:anchor distT="0" distB="0" distL="114300" distR="114300" simplePos="0" relativeHeight="251679744" behindDoc="0" locked="0" layoutInCell="1" allowOverlap="1" wp14:anchorId="119AFFB0" wp14:editId="024FCA46">
-                <wp:simplePos x="0" y="0"/>
-                <wp:positionH relativeFrom="column">
-                  <wp:posOffset>5572125</wp:posOffset>
-                </wp:positionH>
-                <wp:positionV relativeFrom="paragraph">
-                  <wp:posOffset>2199640</wp:posOffset>
-                </wp:positionV>
-                <wp:extent cx="438150" cy="352425"/>
-                <wp:effectExtent l="0" t="0" r="19050" b="28575"/>
-                <wp:wrapNone/>
-                <wp:docPr id="16" name="Proceso 16"/>
-                <wp:cNvGraphicFramePr/>
-                <a:graphic xmlns:a="http://schemas.openxmlformats.org/drawingml/2006/main">
-                  <a:graphicData uri="http://schemas.microsoft.com/office/word/2010/wordprocessingShape">
-                    <wps:wsp>
-                      <wps:cNvSpPr/>
-                      <wps:spPr>
-                        <a:xfrm>
-                          <a:off x="0" y="0"/>
-                          <a:ext cx="438150" cy="352425"/>
-                        </a:xfrm>
-                        <a:prstGeom prst="flowChartProcess">
-                          <a:avLst/>
-                        </a:prstGeom>
-                      </wps:spPr>
-                      <wps:style>
-                        <a:lnRef idx="2">
-                          <a:schemeClr val="accent6"/>
-                        </a:lnRef>
-                        <a:fillRef idx="1">
-                          <a:schemeClr val="lt1"/>
-                        </a:fillRef>
-                        <a:effectRef idx="0">
-                          <a:schemeClr val="accent6"/>
-                        </a:effectRef>
-                        <a:fontRef idx="minor">
-                          <a:schemeClr val="dk1"/>
-                        </a:fontRef>
-                      </wps:style>
-                      <wps:bodyPr rot="0" spcFirstLastPara="0" vertOverflow="overflow" horzOverflow="overflow" vert="horz" wrap="square" lIns="91440" tIns="45720" rIns="91440" bIns="45720" numCol="1" spcCol="0" rtlCol="0" fromWordArt="0" anchor="ctr" anchorCtr="0" forceAA="0" compatLnSpc="1">
-                        <a:prstTxWarp prst="textNoShape">
-                          <a:avLst/>
-                        </a:prstTxWarp>
-                        <a:noAutofit/>
-                      </wps:bodyPr>
-                    </wps:wsp>
-                  </a:graphicData>
-                </a:graphic>
-              </wp:anchor>
-            </w:drawing>
-          </mc:Choice>
-          <mc:Fallback>
-            <w:pict>
-              <v:shape w14:anchorId="2FED8C75" id="Proceso 16" o:spid="_x0000_s1026" type="#_x0000_t109" style="position:absolute;margin-left:438.75pt;margin-top:173.2pt;width:34.5pt;height:27.75pt;z-index:251679744;visibility:visible;mso-wrap-style:square;mso-wrap-distance-left:9pt;mso-wrap-distance-top:0;mso-wrap-distance-right:9pt;mso-wrap-distance-bottom:0;mso-position-horizontal:absolute;mso-position-horizontal-relative:text;mso-position-vertical:absolute;mso-position-vertical-relative:text;v-text-anchor:middle" o:gfxdata="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" fillcolor="white [3201]" strokecolor="#70ad47 [3209]" strokeweight="1pt"/>
-            </w:pict>
-          </mc:Fallback>
-        </mc:AlternateContent>
-      </w:r>
-      <w:r>
-        <w:rPr>
-          <w:noProof/>
-          <w:lang w:eastAsia="es-419"/>
-        </w:rPr>
-        <mc:AlternateContent>
-          <mc:Choice Requires="wps">
-            <w:drawing>
-              <wp:anchor distT="0" distB="0" distL="114300" distR="114300" simplePos="0" relativeHeight="251677696" behindDoc="0" locked="0" layoutInCell="1" allowOverlap="1" wp14:anchorId="6AB1DCEA" wp14:editId="4474F172">
-                <wp:simplePos x="0" y="0"/>
-                <wp:positionH relativeFrom="column">
-                  <wp:posOffset>6605905</wp:posOffset>
-                </wp:positionH>
-                <wp:positionV relativeFrom="paragraph">
-                  <wp:posOffset>1763395</wp:posOffset>
-                </wp:positionV>
-                <wp:extent cx="438150" cy="352425"/>
-                <wp:effectExtent l="0" t="0" r="19050" b="28575"/>
-                <wp:wrapNone/>
-                <wp:docPr id="15" name="Proceso 15"/>
-                <wp:cNvGraphicFramePr/>
-                <a:graphic xmlns:a="http://schemas.openxmlformats.org/drawingml/2006/main">
-                  <a:graphicData uri="http://schemas.microsoft.com/office/word/2010/wordprocessingShape">
-                    <wps:wsp>
-                      <wps:cNvSpPr/>
-                      <wps:spPr>
-                        <a:xfrm>
-                          <a:off x="0" y="0"/>
-                          <a:ext cx="438150" cy="352425"/>
-                        </a:xfrm>
-                        <a:prstGeom prst="flowChartProcess">
-                          <a:avLst/>
-                        </a:prstGeom>
-                      </wps:spPr>
-                      <wps:style>
-                        <a:lnRef idx="2">
-                          <a:schemeClr val="accent6"/>
-                        </a:lnRef>
-                        <a:fillRef idx="1">
-                          <a:schemeClr val="lt1"/>
-                        </a:fillRef>
-                        <a:effectRef idx="0">
-                          <a:schemeClr val="accent6"/>
-                        </a:effectRef>
-                        <a:fontRef idx="minor">
-                          <a:schemeClr val="dk1"/>
-                        </a:fontRef>
-                      </wps:style>
-                      <wps:bodyPr rot="0" spcFirstLastPara="0" vertOverflow="overflow" horzOverflow="overflow" vert="horz" wrap="square" lIns="91440" tIns="45720" rIns="91440" bIns="45720" numCol="1" spcCol="0" rtlCol="0" fromWordArt="0" anchor="ctr" anchorCtr="0" forceAA="0" compatLnSpc="1">
-                        <a:prstTxWarp prst="textNoShape">
-                          <a:avLst/>
-                        </a:prstTxWarp>
-                        <a:noAutofit/>
-                      </wps:bodyPr>
-                    </wps:wsp>
-                  </a:graphicData>
-                </a:graphic>
-              </wp:anchor>
-            </w:drawing>
-          </mc:Choice>
-          <mc:Fallback>
-            <w:pict>
-              <v:shape w14:anchorId="2A5B1ECB" id="Proceso 15" o:spid="_x0000_s1026" type="#_x0000_t109" style="position:absolute;margin-left:520.15pt;margin-top:138.85pt;width:34.5pt;height:27.75pt;z-index:251677696;visibility:visible;mso-wrap-style:square;mso-wrap-distance-left:9pt;mso-wrap-distance-top:0;mso-wrap-distance-right:9pt;mso-wrap-distance-bottom:0;mso-position-horizontal:absolute;mso-position-horizontal-relative:text;mso-position-vertical:absolute;mso-position-vertical-relative:text;v-text-anchor:middle" o:gfxdata="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" fillcolor="white [3201]" strokecolor="#70ad47 [3209]" strokeweight="1pt"/>
-            </w:pict>
-          </mc:Fallback>
-        </mc:AlternateContent>
-      </w:r>
-      <w:r>
-        <w:rPr>
-          <w:noProof/>
-          <w:lang w:eastAsia="es-419"/>
-        </w:rPr>
-        <mc:AlternateContent>
-          <mc:Choice Requires="wps">
-            <w:drawing>
-              <wp:anchor distT="0" distB="0" distL="114300" distR="114300" simplePos="0" relativeHeight="251675648" behindDoc="0" locked="0" layoutInCell="1" allowOverlap="1" wp14:anchorId="4EA83C01" wp14:editId="2712C862">
-                <wp:simplePos x="0" y="0"/>
-                <wp:positionH relativeFrom="column">
-                  <wp:posOffset>6101080</wp:posOffset>
-                </wp:positionH>
-                <wp:positionV relativeFrom="paragraph">
-                  <wp:posOffset>1753870</wp:posOffset>
-                </wp:positionV>
-                <wp:extent cx="438150" cy="352425"/>
-                <wp:effectExtent l="0" t="0" r="19050" b="28575"/>
-                <wp:wrapNone/>
-                <wp:docPr id="14" name="Proceso 14"/>
-                <wp:cNvGraphicFramePr/>
-                <a:graphic xmlns:a="http://schemas.openxmlformats.org/drawingml/2006/main">
-                  <a:graphicData uri="http://schemas.microsoft.com/office/word/2010/wordprocessingShape">
-                    <wps:wsp>
-                      <wps:cNvSpPr/>
-                      <wps:spPr>
-                        <a:xfrm>
-                          <a:off x="0" y="0"/>
-                          <a:ext cx="438150" cy="352425"/>
-                        </a:xfrm>
-                        <a:prstGeom prst="flowChartProcess">
-                          <a:avLst/>
-                        </a:prstGeom>
-                      </wps:spPr>
-                      <wps:style>
-                        <a:lnRef idx="2">
-                          <a:schemeClr val="accent6"/>
-                        </a:lnRef>
-                        <a:fillRef idx="1">
-                          <a:schemeClr val="lt1"/>
-                        </a:fillRef>
-                        <a:effectRef idx="0">
-                          <a:schemeClr val="accent6"/>
-                        </a:effectRef>
-                        <a:fontRef idx="minor">
-                          <a:schemeClr val="dk1"/>
-                        </a:fontRef>
-                      </wps:style>
-                      <wps:bodyPr rot="0" spcFirstLastPara="0" vertOverflow="overflow" horzOverflow="overflow" vert="horz" wrap="square" lIns="91440" tIns="45720" rIns="91440" bIns="45720" numCol="1" spcCol="0" rtlCol="0" fromWordArt="0" anchor="ctr" anchorCtr="0" forceAA="0" compatLnSpc="1">
-                        <a:prstTxWarp prst="textNoShape">
-                          <a:avLst/>
-                        </a:prstTxWarp>
-                        <a:noAutofit/>
-                      </wps:bodyPr>
-                    </wps:wsp>
-                  </a:graphicData>
-                </a:graphic>
-              </wp:anchor>
-            </w:drawing>
-          </mc:Choice>
-          <mc:Fallback>
-            <w:pict>
-              <v:shape w14:anchorId="0A9C6246" id="Proceso 14" o:spid="_x0000_s1026" type="#_x0000_t109" style="position:absolute;margin-left:480.4pt;margin-top:138.1pt;width:34.5pt;height:27.75pt;z-index:251675648;visibility:visible;mso-wrap-style:square;mso-wrap-distance-left:9pt;mso-wrap-distance-top:0;mso-wrap-distance-right:9pt;mso-wrap-distance-bottom:0;mso-position-horizontal:absolute;mso-position-horizontal-relative:text;mso-position-vertical:absolute;mso-position-vertical-relative:text;v-text-anchor:middle" o:gfxdata="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" fillcolor="white [3201]" strokecolor="#70ad47 [3209]" strokeweight="1pt"/>
-            </w:pict>
-          </mc:Fallback>
-        </mc:AlternateContent>
-      </w:r>
-      <w:r>
-        <w:rPr>
-          <w:noProof/>
-          <w:lang w:eastAsia="es-419"/>
-        </w:rPr>
-        <mc:AlternateContent>
-          <mc:Choice Requires="wps">
-            <w:drawing>
-              <wp:anchor distT="0" distB="0" distL="114300" distR="114300" simplePos="0" relativeHeight="251673600" behindDoc="0" locked="0" layoutInCell="1" allowOverlap="1">
-                <wp:simplePos x="0" y="0"/>
-                <wp:positionH relativeFrom="column">
-                  <wp:posOffset>5586730</wp:posOffset>
-                </wp:positionH>
-                <wp:positionV relativeFrom="paragraph">
-                  <wp:posOffset>1753870</wp:posOffset>
-                </wp:positionV>
-                <wp:extent cx="438150" cy="352425"/>
-                <wp:effectExtent l="0" t="0" r="19050" b="28575"/>
-                <wp:wrapNone/>
-                <wp:docPr id="13" name="Proceso 13"/>
-                <wp:cNvGraphicFramePr/>
-                <a:graphic xmlns:a="http://schemas.openxmlformats.org/drawingml/2006/main">
-                  <a:graphicData uri="http://schemas.microsoft.com/office/word/2010/wordprocessingShape">
-                    <wps:wsp>
-                      <wps:cNvSpPr/>
-                      <wps:spPr>
-                        <a:xfrm>
-                          <a:off x="0" y="0"/>
-                          <a:ext cx="438150" cy="352425"/>
-                        </a:xfrm>
-                        <a:prstGeom prst="flowChartProcess">
-                          <a:avLst/>
-                        </a:prstGeom>
-                      </wps:spPr>
-                      <wps:style>
-                        <a:lnRef idx="2">
-                          <a:schemeClr val="accent6"/>
-                        </a:lnRef>
-                        <a:fillRef idx="1">
-                          <a:schemeClr val="lt1"/>
-                        </a:fillRef>
-                        <a:effectRef idx="0">
-                          <a:schemeClr val="accent6"/>
-                        </a:effectRef>
-                        <a:fontRef idx="minor">
-                          <a:schemeClr val="dk1"/>
-                        </a:fontRef>
-                      </wps:style>
-                      <wps:bodyPr rot="0" spcFirstLastPara="0" vertOverflow="overflow" horzOverflow="overflow" vert="horz" wrap="square" lIns="91440" tIns="45720" rIns="91440" bIns="45720" numCol="1" spcCol="0" rtlCol="0" fromWordArt="0" anchor="ctr" anchorCtr="0" forceAA="0" compatLnSpc="1">
-                        <a:prstTxWarp prst="textNoShape">
-                          <a:avLst/>
-                        </a:prstTxWarp>
-                        <a:noAutofit/>
-                      </wps:bodyPr>
-                    </wps:wsp>
-                  </a:graphicData>
-                </a:graphic>
-              </wp:anchor>
-            </w:drawing>
-          </mc:Choice>
-          <mc:Fallback>
-            <w:pict>
-              <v:shape w14:anchorId="66239300" id="Proceso 13" o:spid="_x0000_s1026" type="#_x0000_t109" style="position:absolute;margin-left:439.9pt;margin-top:138.1pt;width:34.5pt;height:27.75pt;z-index:251673600;visibility:visible;mso-wrap-style:square;mso-wrap-distance-left:9pt;mso-wrap-distance-top:0;mso-wrap-distance-right:9pt;mso-wrap-distance-bottom:0;mso-position-horizontal:absolute;mso-position-horizontal-relative:text;mso-position-vertical:absolute;mso-position-vertical-relative:text;v-text-anchor:middle" o:gfxdata="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" fillcolor="white [3201]" strokecolor="#70ad47 [3209]" strokeweight="1pt"/>
-            </w:pict>
-          </mc:Fallback>
-        </mc:AlternateContent>
-      </w:r>
-      <w:r>
-        <w:rPr>
-          <w:noProof/>
-          <w:lang w:eastAsia="es-419"/>
-        </w:rPr>
-        <mc:AlternateContent>
-          <mc:Choice Requires="wps">
-            <w:drawing>
-              <wp:anchor distT="0" distB="0" distL="114300" distR="114300" simplePos="0" relativeHeight="251672576" behindDoc="0" locked="0" layoutInCell="1" allowOverlap="1" wp14:anchorId="0BBE8A3D" wp14:editId="27C9F6A4">
-                <wp:simplePos x="0" y="0"/>
-                <wp:positionH relativeFrom="column">
-                  <wp:posOffset>5572125</wp:posOffset>
-                </wp:positionH>
-                <wp:positionV relativeFrom="paragraph">
-                  <wp:posOffset>1385570</wp:posOffset>
-                </wp:positionV>
-                <wp:extent cx="1533525" cy="295275"/>
-                <wp:effectExtent l="0" t="0" r="28575" b="28575"/>
-                <wp:wrapNone/>
-                <wp:docPr id="11" name="Cuadro de texto 11"/>
-                <wp:cNvGraphicFramePr/>
-                <a:graphic xmlns:a="http://schemas.openxmlformats.org/drawingml/2006/main">
-                  <a:graphicData uri="http://schemas.microsoft.com/office/word/2010/wordprocessingShape">
-                    <wps:wsp>
-                      <wps:cNvSpPr txBox="1"/>
-                      <wps:spPr>
-                        <a:xfrm>
-                          <a:off x="0" y="0"/>
-                          <a:ext cx="1533525" cy="295275"/>
-                        </a:xfrm>
-                        <a:prstGeom prst="rect">
-                          <a:avLst/>
-                        </a:prstGeom>
-                        <a:solidFill>
-                          <a:schemeClr val="lt1"/>
-                        </a:solidFill>
-                        <a:ln w="6350">
-                          <a:solidFill>
-                            <a:prstClr val="black"/>
-                          </a:solidFill>
-                        </a:ln>
-                      </wps:spPr>
-                      <wps:txbx>
-                        <w:txbxContent>
-                          <w:p>
-                            <w:proofErr w:type="spellStart"/>
-                            <w:r>
-                              <w:t>Foodmap</w:t>
-                            </w:r>
-                            <w:proofErr w:type="spellEnd"/>
-                          </w:p>
-                        </w:txbxContent>
-                      </wps:txbx>
-                      <wps:bodyPr rot="0" spcFirstLastPara="0" vertOverflow="overflow" horzOverflow="overflow" vert="horz" wrap="square" lIns="91440" tIns="45720" rIns="91440" bIns="45720" numCol="1" spcCol="0" rtlCol="0" fromWordArt="0" anchor="t" anchorCtr="0" forceAA="0" compatLnSpc="1">
                         <a:prstTxWarp prst="textNoShape">
                           <a:avLst/>
                         </a:prstTxWarp>
@@ -3247,23 +2912,13 @@
           </mc:Choice>
           <mc:Fallback>
             <w:pict>
-              <v:shape w14:anchorId="0BBE8A3D" id="Cuadro de texto 11" o:spid="_x0000_s1038" type="#_x0000_t202" style="position:absolute;margin-left:438.75pt;margin-top:109.1pt;width:120.75pt;height:23.25pt;z-index:251672576;visibility:visible;mso-wrap-style:square;mso-width-percent:0;mso-height-percent:0;mso-wrap-distance-left:9pt;mso-wrap-distance-top:0;mso-wrap-distance-right:9pt;mso-wrap-distance-bottom:0;mso-position-horizontal:absolute;mso-position-horizontal-relative:text;mso-position-vertical:absolute;mso-position-vertical-relative:text;mso-width-percent:0;mso-height-percent:0;mso-width-relative:margin;mso-height-relative:margin;v-text-anchor:top" o:gfxdata="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" fillcolor="white [3201]" strokeweight=".5pt">
-                <v:textbox>
-                  <w:txbxContent>
-                    <w:p>
-                      <w:proofErr w:type="spellStart"/>
-                      <w:r>
-                        <w:t>Foodmap</w:t>
-                      </w:r>
-                      <w:proofErr w:type="spellEnd"/>
-                    </w:p>
-                  </w:txbxContent>
-                </v:textbox>
-              </v:shape>
+              <v:shape w14:anchorId="311ADBE5" id="Paralelogramo 5" o:spid="_x0000_s1026" type="#_x0000_t7" style="position:absolute;margin-left:202.5pt;margin-top:14.5pt;width:140.1pt;height:57.7pt;z-index:251732992;visibility:visible;mso-wrap-style:square;mso-width-percent:0;mso-height-percent:0;mso-wrap-distance-left:9pt;mso-wrap-distance-top:0;mso-wrap-distance-right:9pt;mso-wrap-distance-bottom:0;mso-position-horizontal:absolute;mso-position-horizontal-relative:text;mso-position-vertical:absolute;mso-position-vertical-relative:text;mso-width-percent:0;mso-height-percent:0;mso-width-relative:margin;mso-height-relative:margin;v-text-anchor:middle" o:gfxdata="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" adj="2224" fillcolor="white [3201]" strokecolor="#70ad47 [3209]" strokeweight="1pt"/>
             </w:pict>
           </mc:Fallback>
         </mc:AlternateContent>
       </w:r>
+    </w:p>
+    <w:p>
       <w:r>
         <w:rPr>
           <w:noProof/>
@@ -3272,88 +2927,18 @@
         <mc:AlternateContent>
           <mc:Choice Requires="wps">
             <w:drawing>
-              <wp:anchor distT="0" distB="0" distL="114300" distR="114300" simplePos="0" relativeHeight="251671552" behindDoc="0" locked="0" layoutInCell="1" allowOverlap="1" wp14:anchorId="7F3311AD" wp14:editId="653A1C98">
+              <wp:anchor distT="0" distB="0" distL="114300" distR="114300" simplePos="0" relativeHeight="251736064" behindDoc="0" locked="0" layoutInCell="1" allowOverlap="1" wp14:anchorId="052B3B86" wp14:editId="66974970">
                 <wp:simplePos x="0" y="0"/>
-                <wp:positionH relativeFrom="column">
-                  <wp:posOffset>5543550</wp:posOffset>
+                <wp:positionH relativeFrom="page">
+                  <wp:posOffset>3134103</wp:posOffset>
                 </wp:positionH>
                 <wp:positionV relativeFrom="paragraph">
-                  <wp:posOffset>680720</wp:posOffset>
+                  <wp:posOffset>8838</wp:posOffset>
                 </wp:positionV>
-                <wp:extent cx="1514475" cy="581025"/>
-                <wp:effectExtent l="0" t="0" r="28575" b="28575"/>
+                <wp:extent cx="1322962" cy="554476"/>
+                <wp:effectExtent l="0" t="0" r="0" b="0"/>
                 <wp:wrapNone/>
-                <wp:docPr id="10" name="Marco 10"/>
-                <wp:cNvGraphicFramePr/>
-                <a:graphic xmlns:a="http://schemas.openxmlformats.org/drawingml/2006/main">
-                  <a:graphicData uri="http://schemas.microsoft.com/office/word/2010/wordprocessingShape">
-                    <wps:wsp>
-                      <wps:cNvSpPr/>
-                      <wps:spPr>
-                        <a:xfrm>
-                          <a:off x="0" y="0"/>
-                          <a:ext cx="1514475" cy="581025"/>
-                        </a:xfrm>
-                        <a:prstGeom prst="frame">
-                          <a:avLst/>
-                        </a:prstGeom>
-                      </wps:spPr>
-                      <wps:style>
-                        <a:lnRef idx="2">
-                          <a:schemeClr val="accent6"/>
-                        </a:lnRef>
-                        <a:fillRef idx="1">
-                          <a:schemeClr val="lt1"/>
-                        </a:fillRef>
-                        <a:effectRef idx="0">
-                          <a:schemeClr val="accent6"/>
-                        </a:effectRef>
-                        <a:fontRef idx="minor">
-                          <a:schemeClr val="dk1"/>
-                        </a:fontRef>
-                      </wps:style>
-                      <wps:bodyPr rot="0" spcFirstLastPara="0" vertOverflow="overflow" horzOverflow="overflow" vert="horz" wrap="square" lIns="91440" tIns="45720" rIns="91440" bIns="45720" numCol="1" spcCol="0" rtlCol="0" fromWordArt="0" anchor="ctr" anchorCtr="0" forceAA="0" compatLnSpc="1">
-                        <a:prstTxWarp prst="textNoShape">
-                          <a:avLst/>
-                        </a:prstTxWarp>
-                        <a:noAutofit/>
-                      </wps:bodyPr>
-                    </wps:wsp>
-                  </a:graphicData>
-                </a:graphic>
-              </wp:anchor>
-            </w:drawing>
-          </mc:Choice>
-          <mc:Fallback>
-            <w:pict>
-              <v:shape w14:anchorId="1A44024A" id="Marco 10" o:spid="_x0000_s1026" style="position:absolute;margin-left:436.5pt;margin-top:53.6pt;width:119.25pt;height:45.75pt;z-index:251671552;visibility:visible;mso-wrap-style:square;mso-wrap-distance-left:9pt;mso-wrap-distance-top:0;mso-wrap-distance-right:9pt;mso-wrap-distance-bottom:0;mso-position-horizontal:absolute;mso-position-horizontal-relative:text;mso-position-vertical:absolute;mso-position-vertical-relative:text;v-text-anchor:middle" coordsize="1514475,581025" o:gfxdata="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" path="m,l1514475,r,581025l,581025,,xm72628,72628r,435769l1441847,508397r,-435769l72628,72628xe" fillcolor="white [3201]" strokecolor="#70ad47 [3209]" strokeweight="1pt">
-                <v:stroke joinstyle="miter"/>
-                <v:path arrowok="t" o:connecttype="custom" o:connectlocs="0,0;1514475,0;1514475,581025;0,581025;0,0;72628,72628;72628,508397;1441847,508397;1441847,72628;72628,72628" o:connectangles="0,0,0,0,0,0,0,0,0,0"/>
-              </v:shape>
-            </w:pict>
-          </mc:Fallback>
-        </mc:AlternateContent>
-      </w:r>
-      <w:r>
-        <w:rPr>
-          <w:noProof/>
-          <w:lang w:eastAsia="es-419"/>
-        </w:rPr>
-        <mc:AlternateContent>
-          <mc:Choice Requires="wps">
-            <w:drawing>
-              <wp:anchor distT="0" distB="0" distL="114300" distR="114300" simplePos="0" relativeHeight="251670528" behindDoc="0" locked="0" layoutInCell="1" allowOverlap="1" wp14:anchorId="6DFE5169" wp14:editId="50861DA8">
-                <wp:simplePos x="0" y="0"/>
-                <wp:positionH relativeFrom="column">
-                  <wp:posOffset>5495925</wp:posOffset>
-                </wp:positionH>
-                <wp:positionV relativeFrom="paragraph">
-                  <wp:posOffset>261620</wp:posOffset>
-                </wp:positionV>
-                <wp:extent cx="1533525" cy="295275"/>
-                <wp:effectExtent l="0" t="0" r="28575" b="28575"/>
-                <wp:wrapNone/>
-                <wp:docPr id="9" name="Cuadro de texto 9"/>
+                <wp:docPr id="22" name="Cuadro de texto 22"/>
                 <wp:cNvGraphicFramePr/>
                 <a:graphic xmlns:a="http://schemas.openxmlformats.org/drawingml/2006/main">
                   <a:graphicData uri="http://schemas.microsoft.com/office/word/2010/wordprocessingShape">
@@ -3362,7 +2947,7 @@
                       <wps:spPr>
                         <a:xfrm>
                           <a:off x="0" y="0"/>
-                          <a:ext cx="1533525" cy="295275"/>
+                          <a:ext cx="1322962" cy="554476"/>
                         </a:xfrm>
                         <a:prstGeom prst="rect">
                           <a:avLst/>
@@ -3371,17 +2956,54 @@
                           <a:schemeClr val="lt1"/>
                         </a:solidFill>
                         <a:ln w="6350">
-                          <a:solidFill>
-                            <a:prstClr val="black"/>
-                          </a:solidFill>
+                          <a:noFill/>
                         </a:ln>
                       </wps:spPr>
                       <wps:txbx>
                         <w:txbxContent>
                           <w:p>
+                            <w:pPr>
+                              <w:jc w:val="center"/>
+                              <w:rPr>
+                                <w:rFonts w:ascii="Arial" w:hAnsi="Arial" w:cs="Arial"/>
+                                <w:color w:val="0099CC"/>
+                                <w:sz w:val="20"/>
+                              </w:rPr>
+                            </w:pPr>
+                            <w:r>
+                              <w:rPr>
+                                <w:rFonts w:ascii="Arial" w:hAnsi="Arial" w:cs="Arial"/>
+                                <w:color w:val="0099CC"/>
+                                <w:sz w:val="20"/>
+                              </w:rPr>
+                              <w:t xml:space="preserve">Al hacer </w:t>
+                            </w:r>
                             <w:proofErr w:type="spellStart"/>
                             <w:r>
-                              <w:t>Foodmap</w:t>
+                              <w:rPr>
+                                <w:rFonts w:ascii="Arial" w:hAnsi="Arial" w:cs="Arial"/>
+                                <w:color w:val="0099CC"/>
+                                <w:sz w:val="20"/>
+                              </w:rPr>
+                              <w:t>click</w:t>
+                            </w:r>
+                            <w:proofErr w:type="spellEnd"/>
+                            <w:r>
+                              <w:rPr>
+                                <w:rFonts w:ascii="Arial" w:hAnsi="Arial" w:cs="Arial"/>
+                                <w:color w:val="0099CC"/>
+                                <w:sz w:val="20"/>
+                              </w:rPr>
+                              <w:t xml:space="preserve"> se verá información sobre </w:t>
+                            </w:r>
+                            <w:proofErr w:type="spellStart"/>
+                            <w:r>
+                              <w:rPr>
+                                <w:rFonts w:ascii="Arial" w:hAnsi="Arial" w:cs="Arial"/>
+                                <w:color w:val="0099CC"/>
+                                <w:sz w:val="20"/>
+                              </w:rPr>
+                              <w:t>Opinion</w:t>
                             </w:r>
                             <w:proofErr w:type="spellEnd"/>
                           </w:p>
@@ -3407,565 +3029,72 @@
           </mc:Choice>
           <mc:Fallback>
             <w:pict>
-              <v:shape w14:anchorId="6DFE5169" id="Cuadro de texto 9" o:spid="_x0000_s1039" type="#_x0000_t202" style="position:absolute;margin-left:432.75pt;margin-top:20.6pt;width:120.75pt;height:23.25pt;z-index:251670528;visibility:visible;mso-wrap-style:square;mso-width-percent:0;mso-height-percent:0;mso-wrap-distance-left:9pt;mso-wrap-distance-top:0;mso-wrap-distance-right:9pt;mso-wrap-distance-bottom:0;mso-position-horizontal:absolute;mso-position-horizontal-relative:text;mso-position-vertical:absolute;mso-position-vertical-relative:text;mso-width-percent:0;mso-height-percent:0;mso-width-relative:margin;mso-height-relative:margin;v-text-anchor:top" o:gfxdata="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" fillcolor="white [3201]" strokeweight=".5pt">
+              <v:shape w14:anchorId="052B3B86" id="Cuadro de texto 22" o:spid="_x0000_s1038" type="#_x0000_t202" style="position:absolute;margin-left:246.8pt;margin-top:.7pt;width:104.15pt;height:43.65pt;z-index:251736064;visibility:visible;mso-wrap-style:square;mso-width-percent:0;mso-height-percent:0;mso-wrap-distance-left:9pt;mso-wrap-distance-top:0;mso-wrap-distance-right:9pt;mso-wrap-distance-bottom:0;mso-position-horizontal:absolute;mso-position-horizontal-relative:page;mso-position-vertical:absolute;mso-position-vertical-relative:text;mso-width-percent:0;mso-height-percent:0;mso-width-relative:margin;mso-height-relative:margin;v-text-anchor:top" o:gfxdata="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" fillcolor="white [3201]" stroked="f" strokeweight=".5pt">
                 <v:textbox>
                   <w:txbxContent>
                     <w:p>
+                      <w:pPr>
+                        <w:jc w:val="center"/>
+                        <w:rPr>
+                          <w:rFonts w:ascii="Arial" w:hAnsi="Arial" w:cs="Arial"/>
+                          <w:color w:val="0099CC"/>
+                          <w:sz w:val="20"/>
+                        </w:rPr>
+                      </w:pPr>
+                      <w:r>
+                        <w:rPr>
+                          <w:rFonts w:ascii="Arial" w:hAnsi="Arial" w:cs="Arial"/>
+                          <w:color w:val="0099CC"/>
+                          <w:sz w:val="20"/>
+                        </w:rPr>
+                        <w:t xml:space="preserve">Al hacer </w:t>
+                      </w:r>
                       <w:proofErr w:type="spellStart"/>
                       <w:r>
-                        <w:t>Foodmap</w:t>
+                        <w:rPr>
+                          <w:rFonts w:ascii="Arial" w:hAnsi="Arial" w:cs="Arial"/>
+                          <w:color w:val="0099CC"/>
+                          <w:sz w:val="20"/>
+                        </w:rPr>
+                        <w:t>click</w:t>
+                      </w:r>
+                      <w:proofErr w:type="spellEnd"/>
+                      <w:r>
+                        <w:rPr>
+                          <w:rFonts w:ascii="Arial" w:hAnsi="Arial" w:cs="Arial"/>
+                          <w:color w:val="0099CC"/>
+                          <w:sz w:val="20"/>
+                        </w:rPr>
+                        <w:t xml:space="preserve"> se verá información sobre </w:t>
+                      </w:r>
+                      <w:proofErr w:type="spellStart"/>
+                      <w:r>
+                        <w:rPr>
+                          <w:rFonts w:ascii="Arial" w:hAnsi="Arial" w:cs="Arial"/>
+                          <w:color w:val="0099CC"/>
+                          <w:sz w:val="20"/>
+                        </w:rPr>
+                        <w:t>Opinion</w:t>
                       </w:r>
                       <w:proofErr w:type="spellEnd"/>
                     </w:p>
                   </w:txbxContent>
                 </v:textbox>
+                <w10:wrap anchorx="page"/>
               </v:shape>
             </w:pict>
           </mc:Fallback>
         </mc:AlternateContent>
       </w:r>
-      <w:r>
-        <w:rPr>
-          <w:noProof/>
-          <w:lang w:eastAsia="es-419"/>
-        </w:rPr>
-        <mc:AlternateContent>
-          <mc:Choice Requires="wps">
-            <w:drawing>
-              <wp:anchor distT="0" distB="0" distL="114300" distR="114300" simplePos="0" relativeHeight="251669504" behindDoc="0" locked="0" layoutInCell="1" allowOverlap="1" wp14:anchorId="2EB5D3DD" wp14:editId="108D8FC4">
-                <wp:simplePos x="0" y="0"/>
-                <wp:positionH relativeFrom="column">
-                  <wp:posOffset>5229225</wp:posOffset>
-                </wp:positionH>
-                <wp:positionV relativeFrom="paragraph">
-                  <wp:posOffset>-29210</wp:posOffset>
-                </wp:positionV>
-                <wp:extent cx="2238375" cy="2867025"/>
-                <wp:effectExtent l="0" t="0" r="28575" b="28575"/>
-                <wp:wrapNone/>
-                <wp:docPr id="8" name="Rectángulo 8"/>
-                <wp:cNvGraphicFramePr/>
-                <a:graphic xmlns:a="http://schemas.openxmlformats.org/drawingml/2006/main">
-                  <a:graphicData uri="http://schemas.microsoft.com/office/word/2010/wordprocessingShape">
-                    <wps:wsp>
-                      <wps:cNvSpPr/>
-                      <wps:spPr>
-                        <a:xfrm>
-                          <a:off x="0" y="0"/>
-                          <a:ext cx="2238375" cy="2867025"/>
-                        </a:xfrm>
-                        <a:prstGeom prst="rect">
-                          <a:avLst/>
-                        </a:prstGeom>
-                      </wps:spPr>
-                      <wps:style>
-                        <a:lnRef idx="2">
-                          <a:schemeClr val="accent1">
-                            <a:shade val="50000"/>
-                          </a:schemeClr>
-                        </a:lnRef>
-                        <a:fillRef idx="1">
-                          <a:schemeClr val="accent1"/>
-                        </a:fillRef>
-                        <a:effectRef idx="0">
-                          <a:schemeClr val="accent1"/>
-                        </a:effectRef>
-                        <a:fontRef idx="minor">
-                          <a:schemeClr val="lt1"/>
-                        </a:fontRef>
-                      </wps:style>
-                      <wps:bodyPr rot="0" spcFirstLastPara="0" vertOverflow="overflow" horzOverflow="overflow" vert="horz" wrap="square" lIns="91440" tIns="45720" rIns="91440" bIns="45720" numCol="1" spcCol="0" rtlCol="0" fromWordArt="0" anchor="ctr" anchorCtr="0" forceAA="0" compatLnSpc="1">
-                        <a:prstTxWarp prst="textNoShape">
-                          <a:avLst/>
-                        </a:prstTxWarp>
-                        <a:noAutofit/>
-                      </wps:bodyPr>
-                    </wps:wsp>
-                  </a:graphicData>
-                </a:graphic>
-              </wp:anchor>
-            </w:drawing>
-          </mc:Choice>
-          <mc:Fallback>
-            <w:pict>
-              <v:rect w14:anchorId="399912AB" id="Rectángulo 8" o:spid="_x0000_s1026" style="position:absolute;margin-left:411.75pt;margin-top:-2.3pt;width:176.25pt;height:225.75pt;z-index:251669504;visibility:visible;mso-wrap-style:square;mso-wrap-distance-left:9pt;mso-wrap-distance-top:0;mso-wrap-distance-right:9pt;mso-wrap-distance-bottom:0;mso-position-horizontal:absolute;mso-position-horizontal-relative:text;mso-position-vertical:absolute;mso-position-vertical-relative:text;v-text-anchor:middle" o:gfxdata="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" fillcolor="#5b9bd5 [3204]" strokecolor="#1f4d78 [1604]" strokeweight="1pt"/>
-            </w:pict>
-          </mc:Fallback>
-        </mc:AlternateContent>
-      </w:r>
-      <w:r>
-        <w:rPr>
-          <w:noProof/>
-          <w:lang w:eastAsia="es-419"/>
-        </w:rPr>
-        <mc:AlternateContent>
-          <mc:Choice Requires="wps">
-            <w:drawing>
-              <wp:anchor distT="0" distB="0" distL="114300" distR="114300" simplePos="0" relativeHeight="251662336" behindDoc="0" locked="0" layoutInCell="1" allowOverlap="1" wp14:anchorId="795EAF37" wp14:editId="4074B7EF">
-                <wp:simplePos x="0" y="0"/>
-                <wp:positionH relativeFrom="column">
-                  <wp:posOffset>2338705</wp:posOffset>
-                </wp:positionH>
-                <wp:positionV relativeFrom="paragraph">
-                  <wp:posOffset>-3810</wp:posOffset>
-                </wp:positionV>
-                <wp:extent cx="2238375" cy="2867025"/>
-                <wp:effectExtent l="0" t="0" r="28575" b="28575"/>
-                <wp:wrapNone/>
-                <wp:docPr id="3" name="Rectángulo 3"/>
-                <wp:cNvGraphicFramePr/>
-                <a:graphic xmlns:a="http://schemas.openxmlformats.org/drawingml/2006/main">
-                  <a:graphicData uri="http://schemas.microsoft.com/office/word/2010/wordprocessingShape">
-                    <wps:wsp>
-                      <wps:cNvSpPr/>
-                      <wps:spPr>
-                        <a:xfrm>
-                          <a:off x="0" y="0"/>
-                          <a:ext cx="2238375" cy="2867025"/>
-                        </a:xfrm>
-                        <a:prstGeom prst="rect">
-                          <a:avLst/>
-                        </a:prstGeom>
-                      </wps:spPr>
-                      <wps:style>
-                        <a:lnRef idx="2">
-                          <a:schemeClr val="accent1">
-                            <a:shade val="50000"/>
-                          </a:schemeClr>
-                        </a:lnRef>
-                        <a:fillRef idx="1">
-                          <a:schemeClr val="accent1"/>
-                        </a:fillRef>
-                        <a:effectRef idx="0">
-                          <a:schemeClr val="accent1"/>
-                        </a:effectRef>
-                        <a:fontRef idx="minor">
-                          <a:schemeClr val="lt1"/>
-                        </a:fontRef>
-                      </wps:style>
-                      <wps:bodyPr rot="0" spcFirstLastPara="0" vertOverflow="overflow" horzOverflow="overflow" vert="horz" wrap="square" lIns="91440" tIns="45720" rIns="91440" bIns="45720" numCol="1" spcCol="0" rtlCol="0" fromWordArt="0" anchor="ctr" anchorCtr="0" forceAA="0" compatLnSpc="1">
-                        <a:prstTxWarp prst="textNoShape">
-                          <a:avLst/>
-                        </a:prstTxWarp>
-                        <a:noAutofit/>
-                      </wps:bodyPr>
-                    </wps:wsp>
-                  </a:graphicData>
-                </a:graphic>
-              </wp:anchor>
-            </w:drawing>
-          </mc:Choice>
-          <mc:Fallback>
-            <w:pict>
-              <v:rect w14:anchorId="6C4B011D" id="Rectángulo 3" o:spid="_x0000_s1026" style="position:absolute;margin-left:184.15pt;margin-top:-.3pt;width:176.25pt;height:225.75pt;z-index:251662336;visibility:visible;mso-wrap-style:square;mso-wrap-distance-left:9pt;mso-wrap-distance-top:0;mso-wrap-distance-right:9pt;mso-wrap-distance-bottom:0;mso-position-horizontal:absolute;mso-position-horizontal-relative:text;mso-position-vertical:absolute;mso-position-vertical-relative:text;v-text-anchor:middle" o:gfxdata="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" fillcolor="#5b9bd5 [3204]" strokecolor="#1f4d78 [1604]" strokeweight="1pt"/>
-            </w:pict>
-          </mc:Fallback>
-        </mc:AlternateContent>
-      </w:r>
-      <w:r>
-        <w:rPr>
-          <w:noProof/>
-          <w:lang w:eastAsia="es-419"/>
-        </w:rPr>
-        <mc:AlternateContent>
-          <mc:Choice Requires="wps">
-            <w:drawing>
-              <wp:anchor distT="0" distB="0" distL="114300" distR="114300" simplePos="0" relativeHeight="251667456" behindDoc="0" locked="0" layoutInCell="1" allowOverlap="1" wp14:anchorId="08D1405A" wp14:editId="5E9E6528">
-                <wp:simplePos x="0" y="0"/>
-                <wp:positionH relativeFrom="column">
-                  <wp:posOffset>2681605</wp:posOffset>
-                </wp:positionH>
-                <wp:positionV relativeFrom="paragraph">
-                  <wp:posOffset>1410970</wp:posOffset>
-                </wp:positionV>
-                <wp:extent cx="1533525" cy="295275"/>
-                <wp:effectExtent l="0" t="0" r="28575" b="28575"/>
-                <wp:wrapNone/>
-                <wp:docPr id="7" name="Cuadro de texto 7"/>
-                <wp:cNvGraphicFramePr/>
-                <a:graphic xmlns:a="http://schemas.openxmlformats.org/drawingml/2006/main">
-                  <a:graphicData uri="http://schemas.microsoft.com/office/word/2010/wordprocessingShape">
-                    <wps:wsp>
-                      <wps:cNvSpPr txBox="1"/>
-                      <wps:spPr>
-                        <a:xfrm>
-                          <a:off x="0" y="0"/>
-                          <a:ext cx="1533525" cy="295275"/>
-                        </a:xfrm>
-                        <a:prstGeom prst="rect">
-                          <a:avLst/>
-                        </a:prstGeom>
-                        <a:solidFill>
-                          <a:schemeClr val="lt1"/>
-                        </a:solidFill>
-                        <a:ln w="6350">
-                          <a:solidFill>
-                            <a:prstClr val="black"/>
-                          </a:solidFill>
-                        </a:ln>
-                      </wps:spPr>
-                      <wps:txbx>
-                        <w:txbxContent>
-                          <w:p>
-                            <w:proofErr w:type="spellStart"/>
-                            <w:r>
-                              <w:t>Foodmap</w:t>
-                            </w:r>
-                            <w:proofErr w:type="spellEnd"/>
-                          </w:p>
-                        </w:txbxContent>
-                      </wps:txbx>
-                      <wps:bodyPr rot="0" spcFirstLastPara="0" vertOverflow="overflow" horzOverflow="overflow" vert="horz" wrap="square" lIns="91440" tIns="45720" rIns="91440" bIns="45720" numCol="1" spcCol="0" rtlCol="0" fromWordArt="0" anchor="t" anchorCtr="0" forceAA="0" compatLnSpc="1">
-                        <a:prstTxWarp prst="textNoShape">
-                          <a:avLst/>
-                        </a:prstTxWarp>
-                        <a:noAutofit/>
-                      </wps:bodyPr>
-                    </wps:wsp>
-                  </a:graphicData>
-                </a:graphic>
-                <wp14:sizeRelH relativeFrom="margin">
-                  <wp14:pctWidth>0</wp14:pctWidth>
-                </wp14:sizeRelH>
-                <wp14:sizeRelV relativeFrom="margin">
-                  <wp14:pctHeight>0</wp14:pctHeight>
-                </wp14:sizeRelV>
-              </wp:anchor>
-            </w:drawing>
-          </mc:Choice>
-          <mc:Fallback>
-            <w:pict>
-              <v:shape w14:anchorId="08D1405A" id="Cuadro de texto 7" o:spid="_x0000_s1040" type="#_x0000_t202" style="position:absolute;margin-left:211.15pt;margin-top:111.1pt;width:120.75pt;height:23.25pt;z-index:251667456;visibility:visible;mso-wrap-style:square;mso-width-percent:0;mso-height-percent:0;mso-wrap-distance-left:9pt;mso-wrap-distance-top:0;mso-wrap-distance-right:9pt;mso-wrap-distance-bottom:0;mso-position-horizontal:absolute;mso-position-horizontal-relative:text;mso-position-vertical:absolute;mso-position-vertical-relative:text;mso-width-percent:0;mso-height-percent:0;mso-width-relative:margin;mso-height-relative:margin;v-text-anchor:top" o:gfxdata="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" fillcolor="white [3201]" strokeweight=".5pt">
-                <v:textbox>
-                  <w:txbxContent>
-                    <w:p>
-                      <w:proofErr w:type="spellStart"/>
-                      <w:r>
-                        <w:t>Foodmap</w:t>
-                      </w:r>
-                      <w:proofErr w:type="spellEnd"/>
-                    </w:p>
-                  </w:txbxContent>
-                </v:textbox>
-              </v:shape>
-            </w:pict>
-          </mc:Fallback>
-        </mc:AlternateContent>
-      </w:r>
-      <w:r>
-        <w:rPr>
-          <w:noProof/>
-          <w:lang w:eastAsia="es-419"/>
-        </w:rPr>
-        <mc:AlternateContent>
-          <mc:Choice Requires="wps">
-            <w:drawing>
-              <wp:anchor distT="0" distB="0" distL="114300" distR="114300" simplePos="0" relativeHeight="251665408" behindDoc="0" locked="0" layoutInCell="1" allowOverlap="1" wp14:anchorId="7D9B8CAA" wp14:editId="53704D7E">
-                <wp:simplePos x="0" y="0"/>
-                <wp:positionH relativeFrom="column">
-                  <wp:posOffset>2653030</wp:posOffset>
-                </wp:positionH>
-                <wp:positionV relativeFrom="paragraph">
-                  <wp:posOffset>706120</wp:posOffset>
-                </wp:positionV>
-                <wp:extent cx="1514475" cy="581025"/>
-                <wp:effectExtent l="0" t="0" r="28575" b="28575"/>
-                <wp:wrapNone/>
-                <wp:docPr id="6" name="Marco 6"/>
-                <wp:cNvGraphicFramePr/>
-                <a:graphic xmlns:a="http://schemas.openxmlformats.org/drawingml/2006/main">
-                  <a:graphicData uri="http://schemas.microsoft.com/office/word/2010/wordprocessingShape">
-                    <wps:wsp>
-                      <wps:cNvSpPr/>
-                      <wps:spPr>
-                        <a:xfrm>
-                          <a:off x="0" y="0"/>
-                          <a:ext cx="1514475" cy="581025"/>
-                        </a:xfrm>
-                        <a:prstGeom prst="frame">
-                          <a:avLst/>
-                        </a:prstGeom>
-                      </wps:spPr>
-                      <wps:style>
-                        <a:lnRef idx="2">
-                          <a:schemeClr val="accent6"/>
-                        </a:lnRef>
-                        <a:fillRef idx="1">
-                          <a:schemeClr val="lt1"/>
-                        </a:fillRef>
-                        <a:effectRef idx="0">
-                          <a:schemeClr val="accent6"/>
-                        </a:effectRef>
-                        <a:fontRef idx="minor">
-                          <a:schemeClr val="dk1"/>
-                        </a:fontRef>
-                      </wps:style>
-                      <wps:bodyPr rot="0" spcFirstLastPara="0" vertOverflow="overflow" horzOverflow="overflow" vert="horz" wrap="square" lIns="91440" tIns="45720" rIns="91440" bIns="45720" numCol="1" spcCol="0" rtlCol="0" fromWordArt="0" anchor="ctr" anchorCtr="0" forceAA="0" compatLnSpc="1">
-                        <a:prstTxWarp prst="textNoShape">
-                          <a:avLst/>
-                        </a:prstTxWarp>
-                        <a:noAutofit/>
-                      </wps:bodyPr>
-                    </wps:wsp>
-                  </a:graphicData>
-                </a:graphic>
-              </wp:anchor>
-            </w:drawing>
-          </mc:Choice>
-          <mc:Fallback>
-            <w:pict>
-              <v:shape w14:anchorId="1A074687" id="Marco 6" o:spid="_x0000_s1026" style="position:absolute;margin-left:208.9pt;margin-top:55.6pt;width:119.25pt;height:45.75pt;z-index:251665408;visibility:visible;mso-wrap-style:square;mso-wrap-distance-left:9pt;mso-wrap-distance-top:0;mso-wrap-distance-right:9pt;mso-wrap-distance-bottom:0;mso-position-horizontal:absolute;mso-position-horizontal-relative:text;mso-position-vertical:absolute;mso-position-vertical-relative:text;v-text-anchor:middle" coordsize="1514475,581025" o:gfxdata="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" path="m,l1514475,r,581025l,581025,,xm72628,72628r,435769l1441847,508397r,-435769l72628,72628xe" fillcolor="white [3201]" strokecolor="#70ad47 [3209]" strokeweight="1pt">
-                <v:stroke joinstyle="miter"/>
-                <v:path arrowok="t" o:connecttype="custom" o:connectlocs="0,0;1514475,0;1514475,581025;0,581025;0,0;72628,72628;72628,508397;1441847,508397;1441847,72628;72628,72628" o:connectangles="0,0,0,0,0,0,0,0,0,0"/>
-              </v:shape>
-            </w:pict>
-          </mc:Fallback>
-        </mc:AlternateContent>
-      </w:r>
-      <w:r>
-        <w:rPr>
-          <w:noProof/>
-          <w:lang w:eastAsia="es-419"/>
-        </w:rPr>
-        <mc:AlternateContent>
-          <mc:Choice Requires="wps">
-            <w:drawing>
-              <wp:anchor distT="0" distB="0" distL="114300" distR="114300" simplePos="0" relativeHeight="251664384" behindDoc="0" locked="0" layoutInCell="1" allowOverlap="1" wp14:anchorId="1659BECE" wp14:editId="0BF9AB1F">
-                <wp:simplePos x="0" y="0"/>
-                <wp:positionH relativeFrom="column">
-                  <wp:posOffset>2605405</wp:posOffset>
-                </wp:positionH>
-                <wp:positionV relativeFrom="paragraph">
-                  <wp:posOffset>287020</wp:posOffset>
-                </wp:positionV>
-                <wp:extent cx="1533525" cy="295275"/>
-                <wp:effectExtent l="0" t="0" r="28575" b="28575"/>
-                <wp:wrapNone/>
-                <wp:docPr id="4" name="Cuadro de texto 4"/>
-                <wp:cNvGraphicFramePr/>
-                <a:graphic xmlns:a="http://schemas.openxmlformats.org/drawingml/2006/main">
-                  <a:graphicData uri="http://schemas.microsoft.com/office/word/2010/wordprocessingShape">
-                    <wps:wsp>
-                      <wps:cNvSpPr txBox="1"/>
-                      <wps:spPr>
-                        <a:xfrm>
-                          <a:off x="0" y="0"/>
-                          <a:ext cx="1533525" cy="295275"/>
-                        </a:xfrm>
-                        <a:prstGeom prst="rect">
-                          <a:avLst/>
-                        </a:prstGeom>
-                        <a:solidFill>
-                          <a:schemeClr val="lt1"/>
-                        </a:solidFill>
-                        <a:ln w="6350">
-                          <a:solidFill>
-                            <a:prstClr val="black"/>
-                          </a:solidFill>
-                        </a:ln>
-                      </wps:spPr>
-                      <wps:txbx>
-                        <w:txbxContent>
-                          <w:p>
-                            <w:proofErr w:type="spellStart"/>
-                            <w:r>
-                              <w:t>Foodmap</w:t>
-                            </w:r>
-                            <w:proofErr w:type="spellEnd"/>
-                          </w:p>
-                        </w:txbxContent>
-                      </wps:txbx>
-                      <wps:bodyPr rot="0" spcFirstLastPara="0" vertOverflow="overflow" horzOverflow="overflow" vert="horz" wrap="square" lIns="91440" tIns="45720" rIns="91440" bIns="45720" numCol="1" spcCol="0" rtlCol="0" fromWordArt="0" anchor="t" anchorCtr="0" forceAA="0" compatLnSpc="1">
-                        <a:prstTxWarp prst="textNoShape">
-                          <a:avLst/>
-                        </a:prstTxWarp>
-                        <a:noAutofit/>
-                      </wps:bodyPr>
-                    </wps:wsp>
-                  </a:graphicData>
-                </a:graphic>
-                <wp14:sizeRelH relativeFrom="margin">
-                  <wp14:pctWidth>0</wp14:pctWidth>
-                </wp14:sizeRelH>
-                <wp14:sizeRelV relativeFrom="margin">
-                  <wp14:pctHeight>0</wp14:pctHeight>
-                </wp14:sizeRelV>
-              </wp:anchor>
-            </w:drawing>
-          </mc:Choice>
-          <mc:Fallback>
-            <w:pict>
-              <v:shape w14:anchorId="1659BECE" id="Cuadro de texto 4" o:spid="_x0000_s1041" type="#_x0000_t202" style="position:absolute;margin-left:205.15pt;margin-top:22.6pt;width:120.75pt;height:23.25pt;z-index:251664384;visibility:visible;mso-wrap-style:square;mso-width-percent:0;mso-height-percent:0;mso-wrap-distance-left:9pt;mso-wrap-distance-top:0;mso-wrap-distance-right:9pt;mso-wrap-distance-bottom:0;mso-position-horizontal:absolute;mso-position-horizontal-relative:text;mso-position-vertical:absolute;mso-position-vertical-relative:text;mso-width-percent:0;mso-height-percent:0;mso-width-relative:margin;mso-height-relative:margin;v-text-anchor:top" o:gfxdata="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" fillcolor="white [3201]" strokeweight=".5pt">
-                <v:textbox>
-                  <w:txbxContent>
-                    <w:p>
-                      <w:proofErr w:type="spellStart"/>
-                      <w:r>
-                        <w:t>Foodmap</w:t>
-                      </w:r>
-                      <w:proofErr w:type="spellEnd"/>
-                    </w:p>
-                  </w:txbxContent>
-                </v:textbox>
-              </v:shape>
-            </w:pict>
-          </mc:Fallback>
-        </mc:AlternateContent>
-      </w:r>
-      <w:r>
-        <w:rPr>
-          <w:noProof/>
-          <w:lang w:eastAsia="es-419"/>
-        </w:rPr>
-        <mc:AlternateContent>
-          <mc:Choice Requires="wps">
-            <w:drawing>
-              <wp:anchor distT="0" distB="0" distL="114300" distR="114300" simplePos="0" relativeHeight="251660288" behindDoc="0" locked="0" layoutInCell="1" allowOverlap="1" wp14:anchorId="04268647" wp14:editId="54FA063E">
-                <wp:simplePos x="0" y="0"/>
-                <wp:positionH relativeFrom="column">
-                  <wp:posOffset>-23495</wp:posOffset>
-                </wp:positionH>
-                <wp:positionV relativeFrom="paragraph">
-                  <wp:posOffset>843915</wp:posOffset>
-                </wp:positionV>
-                <wp:extent cx="1571625" cy="647700"/>
-                <wp:effectExtent l="0" t="0" r="28575" b="19050"/>
-                <wp:wrapNone/>
-                <wp:docPr id="2" name="Cuadro de texto 2"/>
-                <wp:cNvGraphicFramePr/>
-                <a:graphic xmlns:a="http://schemas.openxmlformats.org/drawingml/2006/main">
-                  <a:graphicData uri="http://schemas.microsoft.com/office/word/2010/wordprocessingShape">
-                    <wps:wsp>
-                      <wps:cNvSpPr txBox="1"/>
-                      <wps:spPr>
-                        <a:xfrm>
-                          <a:off x="0" y="0"/>
-                          <a:ext cx="1571625" cy="647700"/>
-                        </a:xfrm>
-                        <a:prstGeom prst="rect">
-                          <a:avLst/>
-                        </a:prstGeom>
-                        <a:solidFill>
-                          <a:schemeClr val="lt1"/>
-                        </a:solidFill>
-                        <a:ln w="6350">
-                          <a:solidFill>
-                            <a:prstClr val="black"/>
-                          </a:solidFill>
-                        </a:ln>
-                      </wps:spPr>
-                      <wps:txbx>
-                        <w:txbxContent>
-                          <w:p>
-                            <w:proofErr w:type="spellStart"/>
-                            <w:r>
-                              <w:t>Foodmap</w:t>
-                            </w:r>
-                            <w:proofErr w:type="spellEnd"/>
-                          </w:p>
-                        </w:txbxContent>
-                      </wps:txbx>
-                      <wps:bodyPr rot="0" spcFirstLastPara="0" vertOverflow="overflow" horzOverflow="overflow" vert="horz" wrap="square" lIns="91440" tIns="45720" rIns="91440" bIns="45720" numCol="1" spcCol="0" rtlCol="0" fromWordArt="0" anchor="t" anchorCtr="0" forceAA="0" compatLnSpc="1">
-                        <a:prstTxWarp prst="textNoShape">
-                          <a:avLst/>
-                        </a:prstTxWarp>
-                        <a:noAutofit/>
-                      </wps:bodyPr>
-                    </wps:wsp>
-                  </a:graphicData>
-                </a:graphic>
-              </wp:anchor>
-            </w:drawing>
-          </mc:Choice>
-          <mc:Fallback>
-            <w:pict>
-              <v:shape w14:anchorId="04268647" id="Cuadro de texto 2" o:spid="_x0000_s1042" type="#_x0000_t202" style="position:absolute;margin-left:-1.85pt;margin-top:66.45pt;width:123.75pt;height:51pt;z-index:251660288;visibility:visible;mso-wrap-style:square;mso-wrap-distance-left:9pt;mso-wrap-distance-top:0;mso-wrap-distance-right:9pt;mso-wrap-distance-bottom:0;mso-position-horizontal:absolute;mso-position-horizontal-relative:text;mso-position-vertical:absolute;mso-position-vertical-relative:text;v-text-anchor:top" o:gfxdata="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" fillcolor="white [3201]" strokeweight=".5pt">
-                <v:textbox>
-                  <w:txbxContent>
-                    <w:p>
-                      <w:proofErr w:type="spellStart"/>
-                      <w:r>
-                        <w:t>Foodmap</w:t>
-                      </w:r>
-                      <w:proofErr w:type="spellEnd"/>
-                    </w:p>
-                  </w:txbxContent>
-                </v:textbox>
-              </v:shape>
-            </w:pict>
-          </mc:Fallback>
-        </mc:AlternateContent>
-      </w:r>
-      <w:r>
-        <w:rPr>
-          <w:noProof/>
-          <w:lang w:eastAsia="es-419"/>
-        </w:rPr>
-        <mc:AlternateContent>
-          <mc:Choice Requires="wps">
-            <w:drawing>
-              <wp:anchor distT="0" distB="0" distL="114300" distR="114300" simplePos="0" relativeHeight="251659264" behindDoc="0" locked="0" layoutInCell="1" allowOverlap="1" wp14:anchorId="16CE580F" wp14:editId="051501A2">
-                <wp:simplePos x="0" y="0"/>
-                <wp:positionH relativeFrom="column">
-                  <wp:posOffset>-280670</wp:posOffset>
-                </wp:positionH>
-                <wp:positionV relativeFrom="paragraph">
-                  <wp:posOffset>-3810</wp:posOffset>
-                </wp:positionV>
-                <wp:extent cx="2238375" cy="2867025"/>
-                <wp:effectExtent l="0" t="0" r="28575" b="28575"/>
-                <wp:wrapNone/>
-                <wp:docPr id="1" name="Rectángulo 1"/>
-                <wp:cNvGraphicFramePr/>
-                <a:graphic xmlns:a="http://schemas.openxmlformats.org/drawingml/2006/main">
-                  <a:graphicData uri="http://schemas.microsoft.com/office/word/2010/wordprocessingShape">
-                    <wps:wsp>
-                      <wps:cNvSpPr/>
-                      <wps:spPr>
-                        <a:xfrm>
-                          <a:off x="0" y="0"/>
-                          <a:ext cx="2238375" cy="2867025"/>
-                        </a:xfrm>
-                        <a:prstGeom prst="rect">
-                          <a:avLst/>
-                        </a:prstGeom>
-                      </wps:spPr>
-                      <wps:style>
-                        <a:lnRef idx="2">
-                          <a:schemeClr val="accent1">
-                            <a:shade val="50000"/>
-                          </a:schemeClr>
-                        </a:lnRef>
-                        <a:fillRef idx="1">
-                          <a:schemeClr val="accent1"/>
-                        </a:fillRef>
-                        <a:effectRef idx="0">
-                          <a:schemeClr val="accent1"/>
-                        </a:effectRef>
-                        <a:fontRef idx="minor">
-                          <a:schemeClr val="lt1"/>
-                        </a:fontRef>
-                      </wps:style>
-                      <wps:bodyPr rot="0" spcFirstLastPara="0" vertOverflow="overflow" horzOverflow="overflow" vert="horz" wrap="square" lIns="91440" tIns="45720" rIns="91440" bIns="45720" numCol="1" spcCol="0" rtlCol="0" fromWordArt="0" anchor="ctr" anchorCtr="0" forceAA="0" compatLnSpc="1">
-                        <a:prstTxWarp prst="textNoShape">
-                          <a:avLst/>
-                        </a:prstTxWarp>
-                        <a:noAutofit/>
-                      </wps:bodyPr>
-                    </wps:wsp>
-                  </a:graphicData>
-                </a:graphic>
-              </wp:anchor>
-            </w:drawing>
-          </mc:Choice>
-          <mc:Fallback>
-            <w:pict>
-              <v:rect w14:anchorId="70EABDB8" id="Rectángulo 1" o:spid="_x0000_s1026" style="position:absolute;margin-left:-22.1pt;margin-top:-.3pt;width:176.25pt;height:225.75pt;z-index:251659264;visibility:visible;mso-wrap-style:square;mso-wrap-distance-left:9pt;mso-wrap-distance-top:0;mso-wrap-distance-right:9pt;mso-wrap-distance-bottom:0;mso-position-horizontal:absolute;mso-position-horizontal-relative:text;mso-position-vertical:absolute;mso-position-vertical-relative:text;v-text-anchor:middle" o:gfxdata="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" fillcolor="#5b9bd5 [3204]" strokecolor="#1f4d78 [1604]" strokeweight="1pt"/>
-            </w:pict>
-          </mc:Fallback>
-        </mc:AlternateContent>
-      </w:r>
     </w:p>
+    <w:p/>
+    <w:p/>
+    <w:p/>
+    <w:p/>
+    <w:bookmarkEnd w:id="0"/>
+    <w:p/>
+    <w:p/>
+    <w:p/>
     <w:sectPr>
       <w:pgSz w:w="11906" w:h="16838"/>
       <w:pgMar w:top="1417" w:right="1701" w:bottom="1417" w:left="568" w:header="708" w:footer="708" w:gutter="0"/>
@@ -4667,7 +3796,7 @@
 </file>
 
 <file path=customXml/itemProps1.xml><?xml version="1.0" encoding="utf-8"?>
-<ds:datastoreItem xmlns:ds="http://schemas.openxmlformats.org/officeDocument/2006/customXml" ds:itemID="{27AAC6E3-A87B-47ED-B4A3-15EFE7FC5F21}">
+<ds:datastoreItem xmlns:ds="http://schemas.openxmlformats.org/officeDocument/2006/customXml" ds:itemID="{68267D7E-1401-4810-920D-2FB330F12926}">
   <ds:schemaRefs>
     <ds:schemaRef ds:uri="http://schemas.openxmlformats.org/officeDocument/2006/bibliography"/>
   </ds:schemaRefs>

</xml_diff>